<commit_message>
Correct mistakes in the test design
</commit_message>
<xml_diff>
--- a/Documents/Test design.docx
+++ b/Documents/Test design.docx
@@ -8,8 +8,6 @@
           <w:lang w:val="en-US"/>
         </w:rPr>
       </w:pPr>
-      <w:bookmarkStart w:id="0" w:name="_GoBack"/>
-      <w:bookmarkEnd w:id="0"/>
     </w:p>
     <w:p>
       <w:pPr>
@@ -26,6 +24,7 @@
           <w:bCs/>
           <w:sz w:val="28"/>
           <w:szCs w:val="28"/>
+          <w:u w:val="single"/>
           <w:lang w:val="en-US"/>
         </w:rPr>
       </w:pPr>
@@ -38,7 +37,18 @@
           <w:szCs w:val="28"/>
           <w:lang w:val="en-US"/>
         </w:rPr>
-        <w:t>TEST DESING</w:t>
+        <w:t>TEST DESI</w:t>
+      </w:r>
+      <w:r>
+        <w:rPr>
+          <w:rFonts w:ascii="Arial" w:hAnsi="Arial" w:cs="Arial"/>
+          <w:b/>
+          <w:bCs/>
+          <w:sz w:val="28"/>
+          <w:szCs w:val="28"/>
+          <w:lang w:val="en-US"/>
+        </w:rPr>
+        <w:t>GN</w:t>
       </w:r>
     </w:p>
     <w:p>
@@ -95,21 +105,7 @@
               <w:rPr>
                 <w:b/>
               </w:rPr>
-              <w:t xml:space="preserve"> </w:t>
-            </w:r>
-            <w:proofErr w:type="spellStart"/>
-            <w:r>
-              <w:rPr>
-                <w:b/>
-              </w:rPr>
-              <w:t>N°</w:t>
-            </w:r>
-            <w:proofErr w:type="spellEnd"/>
-            <w:r>
-              <w:rPr>
-                <w:b/>
-              </w:rPr>
-              <w:t xml:space="preserve"> 1</w:t>
+              <w:t xml:space="preserve"> N° 1</w:t>
             </w:r>
           </w:p>
         </w:tc>
@@ -157,19 +153,11 @@
                 <w:b/>
               </w:rPr>
             </w:pPr>
-            <w:proofErr w:type="spellStart"/>
-            <w:r>
-              <w:rPr>
-                <w:b/>
-              </w:rPr>
-              <w:t>Class</w:t>
-            </w:r>
-            <w:proofErr w:type="spellEnd"/>
-            <w:r>
-              <w:rPr>
-                <w:b/>
-              </w:rPr>
-              <w:t xml:space="preserve"> </w:t>
+            <w:r>
+              <w:rPr>
+                <w:b/>
+              </w:rPr>
+              <w:t xml:space="preserve">Class </w:t>
             </w:r>
           </w:p>
         </w:tc>
@@ -185,14 +173,12 @@
                 <w:b/>
               </w:rPr>
             </w:pPr>
-            <w:proofErr w:type="spellStart"/>
             <w:r>
               <w:rPr>
                 <w:b/>
               </w:rPr>
               <w:t>Method</w:t>
             </w:r>
-            <w:proofErr w:type="spellEnd"/>
           </w:p>
         </w:tc>
         <w:tc>
@@ -207,14 +193,12 @@
                 <w:b/>
               </w:rPr>
             </w:pPr>
-            <w:proofErr w:type="spellStart"/>
             <w:r>
               <w:rPr>
                 <w:b/>
               </w:rPr>
               <w:t>Scenary</w:t>
             </w:r>
-            <w:proofErr w:type="spellEnd"/>
           </w:p>
         </w:tc>
         <w:tc>
@@ -268,11 +252,9 @@
             <w:vAlign w:val="center"/>
           </w:tcPr>
           <w:p>
-            <w:proofErr w:type="spellStart"/>
             <w:r>
               <w:t>GraphTest</w:t>
             </w:r>
-            <w:proofErr w:type="spellEnd"/>
           </w:p>
         </w:tc>
         <w:tc>
@@ -284,30 +266,12 @@
             <w:r>
               <w:t xml:space="preserve">+ </w:t>
             </w:r>
-            <w:proofErr w:type="spellStart"/>
-            <w:proofErr w:type="gramStart"/>
             <w:r>
               <w:rPr>
                 <w:i/>
                 <w:iCs/>
               </w:rPr>
-              <w:t>Graph</w:t>
-            </w:r>
-            <w:proofErr w:type="spellEnd"/>
-            <w:r>
-              <w:rPr>
-                <w:i/>
-                <w:iCs/>
-              </w:rPr>
-              <w:t>(</w:t>
-            </w:r>
-            <w:proofErr w:type="gramEnd"/>
-            <w:r>
-              <w:rPr>
-                <w:i/>
-                <w:iCs/>
-              </w:rPr>
-              <w:t>)</w:t>
+              <w:t>Graph()</w:t>
             </w:r>
           </w:p>
         </w:tc>
@@ -323,11 +287,9 @@
                 <w:u w:val="single"/>
               </w:rPr>
             </w:pPr>
-            <w:proofErr w:type="spellStart"/>
             <w:r>
               <w:t>Empty</w:t>
             </w:r>
-            <w:proofErr w:type="spellEnd"/>
           </w:p>
         </w:tc>
         <w:tc>
@@ -339,11 +301,9 @@
             <w:pPr>
               <w:jc w:val="center"/>
             </w:pPr>
-            <w:proofErr w:type="spellStart"/>
             <w:r>
               <w:t>Empty</w:t>
             </w:r>
-            <w:proofErr w:type="spellEnd"/>
           </w:p>
         </w:tc>
         <w:tc>
@@ -415,21 +375,7 @@
               <w:rPr>
                 <w:b/>
               </w:rPr>
-              <w:t xml:space="preserve"> </w:t>
-            </w:r>
-            <w:proofErr w:type="spellStart"/>
-            <w:r>
-              <w:rPr>
-                <w:b/>
-              </w:rPr>
-              <w:t>N°</w:t>
-            </w:r>
-            <w:proofErr w:type="spellEnd"/>
-            <w:r>
-              <w:rPr>
-                <w:b/>
-              </w:rPr>
-              <w:t xml:space="preserve"> </w:t>
+              <w:t xml:space="preserve"> N° </w:t>
             </w:r>
             <w:r>
               <w:rPr>
@@ -483,19 +429,11 @@
                 <w:b/>
               </w:rPr>
             </w:pPr>
-            <w:proofErr w:type="spellStart"/>
-            <w:r>
-              <w:rPr>
-                <w:b/>
-              </w:rPr>
-              <w:t>Class</w:t>
-            </w:r>
-            <w:proofErr w:type="spellEnd"/>
-            <w:r>
-              <w:rPr>
-                <w:b/>
-              </w:rPr>
-              <w:t xml:space="preserve"> </w:t>
+            <w:r>
+              <w:rPr>
+                <w:b/>
+              </w:rPr>
+              <w:t xml:space="preserve">Class </w:t>
             </w:r>
           </w:p>
         </w:tc>
@@ -511,14 +449,12 @@
                 <w:b/>
               </w:rPr>
             </w:pPr>
-            <w:proofErr w:type="spellStart"/>
             <w:r>
               <w:rPr>
                 <w:b/>
               </w:rPr>
               <w:t>Method</w:t>
             </w:r>
-            <w:proofErr w:type="spellEnd"/>
           </w:p>
         </w:tc>
         <w:tc>
@@ -533,14 +469,12 @@
                 <w:b/>
               </w:rPr>
             </w:pPr>
-            <w:proofErr w:type="spellStart"/>
             <w:r>
               <w:rPr>
                 <w:b/>
               </w:rPr>
               <w:t>Scenary</w:t>
             </w:r>
-            <w:proofErr w:type="spellEnd"/>
           </w:p>
         </w:tc>
         <w:tc>
@@ -594,11 +528,9 @@
             <w:vAlign w:val="center"/>
           </w:tcPr>
           <w:p>
-            <w:proofErr w:type="spellStart"/>
             <w:r>
               <w:t>VertexTest</w:t>
             </w:r>
-            <w:proofErr w:type="spellEnd"/>
           </w:p>
         </w:tc>
         <w:tc>
@@ -610,30 +542,12 @@
             <w:r>
               <w:t xml:space="preserve">+ </w:t>
             </w:r>
-            <w:proofErr w:type="spellStart"/>
-            <w:proofErr w:type="gramStart"/>
             <w:r>
               <w:rPr>
                 <w:i/>
                 <w:iCs/>
               </w:rPr>
-              <w:t>Vertex</w:t>
-            </w:r>
-            <w:proofErr w:type="spellEnd"/>
-            <w:r>
-              <w:rPr>
-                <w:i/>
-                <w:iCs/>
-              </w:rPr>
-              <w:t>(</w:t>
-            </w:r>
-            <w:proofErr w:type="gramEnd"/>
-            <w:r>
-              <w:rPr>
-                <w:i/>
-                <w:iCs/>
-              </w:rPr>
-              <w:t>)</w:t>
+              <w:t>Vertex()</w:t>
             </w:r>
           </w:p>
         </w:tc>
@@ -649,11 +563,9 @@
                 <w:u w:val="single"/>
               </w:rPr>
             </w:pPr>
-            <w:proofErr w:type="spellStart"/>
             <w:r>
               <w:t>Empty</w:t>
             </w:r>
-            <w:proofErr w:type="spellEnd"/>
           </w:p>
         </w:tc>
         <w:tc>
@@ -665,11 +577,9 @@
             <w:pPr>
               <w:jc w:val="center"/>
             </w:pPr>
-            <w:proofErr w:type="spellStart"/>
             <w:r>
               <w:t>obj</w:t>
             </w:r>
-            <w:proofErr w:type="spellEnd"/>
           </w:p>
         </w:tc>
         <w:tc>
@@ -747,21 +657,7 @@
               <w:rPr>
                 <w:b/>
               </w:rPr>
-              <w:t xml:space="preserve"> </w:t>
-            </w:r>
-            <w:proofErr w:type="spellStart"/>
-            <w:r>
-              <w:rPr>
-                <w:b/>
-              </w:rPr>
-              <w:t>N°</w:t>
-            </w:r>
-            <w:proofErr w:type="spellEnd"/>
-            <w:r>
-              <w:rPr>
-                <w:b/>
-              </w:rPr>
-              <w:t xml:space="preserve"> </w:t>
+              <w:t xml:space="preserve"> N° </w:t>
             </w:r>
             <w:r>
               <w:rPr>
@@ -815,19 +711,11 @@
                 <w:b/>
               </w:rPr>
             </w:pPr>
-            <w:proofErr w:type="spellStart"/>
-            <w:r>
-              <w:rPr>
-                <w:b/>
-              </w:rPr>
-              <w:t>Class</w:t>
-            </w:r>
-            <w:proofErr w:type="spellEnd"/>
-            <w:r>
-              <w:rPr>
-                <w:b/>
-              </w:rPr>
-              <w:t xml:space="preserve"> </w:t>
+            <w:r>
+              <w:rPr>
+                <w:b/>
+              </w:rPr>
+              <w:t xml:space="preserve">Class </w:t>
             </w:r>
           </w:p>
         </w:tc>
@@ -843,14 +731,12 @@
                 <w:b/>
               </w:rPr>
             </w:pPr>
-            <w:proofErr w:type="spellStart"/>
             <w:r>
               <w:rPr>
                 <w:b/>
               </w:rPr>
               <w:t>Method</w:t>
             </w:r>
-            <w:proofErr w:type="spellEnd"/>
           </w:p>
         </w:tc>
         <w:tc>
@@ -865,14 +751,12 @@
                 <w:b/>
               </w:rPr>
             </w:pPr>
-            <w:proofErr w:type="spellStart"/>
             <w:r>
               <w:rPr>
                 <w:b/>
               </w:rPr>
               <w:t>Scenary</w:t>
             </w:r>
-            <w:proofErr w:type="spellEnd"/>
           </w:p>
         </w:tc>
         <w:tc>
@@ -926,11 +810,9 @@
             <w:vAlign w:val="center"/>
           </w:tcPr>
           <w:p>
-            <w:proofErr w:type="spellStart"/>
             <w:r>
               <w:t>EdgeTest</w:t>
             </w:r>
-            <w:proofErr w:type="spellEnd"/>
           </w:p>
         </w:tc>
         <w:tc>
@@ -942,21 +824,12 @@
             <w:r>
               <w:t xml:space="preserve">+ </w:t>
             </w:r>
-            <w:proofErr w:type="gramStart"/>
             <w:r>
               <w:rPr>
                 <w:i/>
                 <w:iCs/>
               </w:rPr>
-              <w:t>Edge(</w:t>
-            </w:r>
-            <w:proofErr w:type="gramEnd"/>
-            <w:r>
-              <w:rPr>
-                <w:i/>
-                <w:iCs/>
-              </w:rPr>
-              <w:t>)</w:t>
+              <w:t>Edge()</w:t>
             </w:r>
           </w:p>
         </w:tc>
@@ -972,11 +845,9 @@
                 <w:u w:val="single"/>
               </w:rPr>
             </w:pPr>
-            <w:proofErr w:type="spellStart"/>
             <w:r>
               <w:t>Empty</w:t>
             </w:r>
-            <w:proofErr w:type="spellEnd"/>
           </w:p>
         </w:tc>
         <w:tc>
@@ -989,15 +860,7 @@
               <w:jc w:val="center"/>
             </w:pPr>
             <w:r>
-              <w:t>v</w:t>
-            </w:r>
-            <w:proofErr w:type="gramStart"/>
-            <w:r>
-              <w:t>1,v</w:t>
-            </w:r>
-            <w:proofErr w:type="gramEnd"/>
-            <w:r>
-              <w:t>2</w:t>
+              <w:t>v1,v2</w:t>
             </w:r>
           </w:p>
         </w:tc>
@@ -1089,21 +952,7 @@
               <w:rPr>
                 <w:b/>
               </w:rPr>
-              <w:t xml:space="preserve"> </w:t>
-            </w:r>
-            <w:proofErr w:type="spellStart"/>
-            <w:r>
-              <w:rPr>
-                <w:b/>
-              </w:rPr>
-              <w:t>N°</w:t>
-            </w:r>
-            <w:proofErr w:type="spellEnd"/>
-            <w:r>
-              <w:rPr>
-                <w:b/>
-              </w:rPr>
-              <w:t xml:space="preserve"> </w:t>
+              <w:t xml:space="preserve"> N° </w:t>
             </w:r>
             <w:r>
               <w:rPr>
@@ -1157,19 +1006,11 @@
                 <w:b/>
               </w:rPr>
             </w:pPr>
-            <w:proofErr w:type="spellStart"/>
-            <w:r>
-              <w:rPr>
-                <w:b/>
-              </w:rPr>
-              <w:t>Class</w:t>
-            </w:r>
-            <w:proofErr w:type="spellEnd"/>
-            <w:r>
-              <w:rPr>
-                <w:b/>
-              </w:rPr>
-              <w:t xml:space="preserve"> </w:t>
+            <w:r>
+              <w:rPr>
+                <w:b/>
+              </w:rPr>
+              <w:t xml:space="preserve">Class </w:t>
             </w:r>
           </w:p>
         </w:tc>
@@ -1185,14 +1026,12 @@
                 <w:b/>
               </w:rPr>
             </w:pPr>
-            <w:proofErr w:type="spellStart"/>
             <w:r>
               <w:rPr>
                 <w:b/>
               </w:rPr>
               <w:t>Method</w:t>
             </w:r>
-            <w:proofErr w:type="spellEnd"/>
           </w:p>
         </w:tc>
         <w:tc>
@@ -1207,14 +1046,12 @@
                 <w:b/>
               </w:rPr>
             </w:pPr>
-            <w:proofErr w:type="spellStart"/>
             <w:r>
               <w:rPr>
                 <w:b/>
               </w:rPr>
               <w:t>Scenary</w:t>
             </w:r>
-            <w:proofErr w:type="spellEnd"/>
           </w:p>
         </w:tc>
         <w:tc>
@@ -1268,11 +1105,9 @@
             <w:vAlign w:val="center"/>
           </w:tcPr>
           <w:p>
-            <w:proofErr w:type="spellStart"/>
             <w:r>
               <w:t>GraphTest</w:t>
             </w:r>
-            <w:proofErr w:type="spellEnd"/>
           </w:p>
         </w:tc>
         <w:tc>
@@ -1284,8 +1119,6 @@
             <w:r>
               <w:t xml:space="preserve">+ </w:t>
             </w:r>
-            <w:proofErr w:type="spellStart"/>
-            <w:proofErr w:type="gramStart"/>
             <w:r>
               <w:rPr>
                 <w:i/>
@@ -1293,21 +1126,12 @@
               </w:rPr>
               <w:t>addVertex</w:t>
             </w:r>
-            <w:proofErr w:type="spellEnd"/>
             <w:r>
               <w:rPr>
                 <w:i/>
                 <w:iCs/>
               </w:rPr>
-              <w:t>(</w:t>
-            </w:r>
-            <w:proofErr w:type="gramEnd"/>
-            <w:r>
-              <w:rPr>
-                <w:i/>
-                <w:iCs/>
-              </w:rPr>
-              <w:t>)</w:t>
+              <w:t>()</w:t>
             </w:r>
           </w:p>
         </w:tc>
@@ -1323,11 +1147,9 @@
                 <w:u w:val="single"/>
               </w:rPr>
             </w:pPr>
-            <w:proofErr w:type="spellStart"/>
             <w:r>
               <w:t>Empty</w:t>
             </w:r>
-            <w:proofErr w:type="spellEnd"/>
           </w:p>
         </w:tc>
         <w:tc>
@@ -1339,11 +1161,9 @@
             <w:pPr>
               <w:jc w:val="center"/>
             </w:pPr>
-            <w:proofErr w:type="spellStart"/>
             <w:r>
               <w:t>obj</w:t>
             </w:r>
-            <w:proofErr w:type="spellEnd"/>
           </w:p>
         </w:tc>
         <w:tc>
@@ -1415,21 +1235,7 @@
               <w:rPr>
                 <w:b/>
               </w:rPr>
-              <w:t xml:space="preserve"> </w:t>
-            </w:r>
-            <w:proofErr w:type="spellStart"/>
-            <w:r>
-              <w:rPr>
-                <w:b/>
-              </w:rPr>
-              <w:t>N°</w:t>
-            </w:r>
-            <w:proofErr w:type="spellEnd"/>
-            <w:r>
-              <w:rPr>
-                <w:b/>
-              </w:rPr>
-              <w:t xml:space="preserve"> </w:t>
+              <w:t xml:space="preserve"> N° </w:t>
             </w:r>
             <w:r>
               <w:rPr>
@@ -1483,19 +1289,11 @@
                 <w:b/>
               </w:rPr>
             </w:pPr>
-            <w:proofErr w:type="spellStart"/>
-            <w:r>
-              <w:rPr>
-                <w:b/>
-              </w:rPr>
-              <w:t>Class</w:t>
-            </w:r>
-            <w:proofErr w:type="spellEnd"/>
-            <w:r>
-              <w:rPr>
-                <w:b/>
-              </w:rPr>
-              <w:t xml:space="preserve"> </w:t>
+            <w:r>
+              <w:rPr>
+                <w:b/>
+              </w:rPr>
+              <w:t xml:space="preserve">Class </w:t>
             </w:r>
           </w:p>
         </w:tc>
@@ -1511,14 +1309,12 @@
                 <w:b/>
               </w:rPr>
             </w:pPr>
-            <w:proofErr w:type="spellStart"/>
             <w:r>
               <w:rPr>
                 <w:b/>
               </w:rPr>
               <w:t>Method</w:t>
             </w:r>
-            <w:proofErr w:type="spellEnd"/>
           </w:p>
         </w:tc>
         <w:tc>
@@ -1533,14 +1329,12 @@
                 <w:b/>
               </w:rPr>
             </w:pPr>
-            <w:proofErr w:type="spellStart"/>
             <w:r>
               <w:rPr>
                 <w:b/>
               </w:rPr>
               <w:t>Scenary</w:t>
             </w:r>
-            <w:proofErr w:type="spellEnd"/>
           </w:p>
         </w:tc>
         <w:tc>
@@ -1594,11 +1388,9 @@
             <w:vAlign w:val="center"/>
           </w:tcPr>
           <w:p>
-            <w:proofErr w:type="spellStart"/>
             <w:r>
               <w:t>GraphTest</w:t>
             </w:r>
-            <w:proofErr w:type="spellEnd"/>
           </w:p>
         </w:tc>
         <w:tc>
@@ -1610,8 +1402,6 @@
             <w:r>
               <w:t xml:space="preserve">+ </w:t>
             </w:r>
-            <w:proofErr w:type="spellStart"/>
-            <w:proofErr w:type="gramStart"/>
             <w:r>
               <w:rPr>
                 <w:i/>
@@ -1619,21 +1409,12 @@
               </w:rPr>
               <w:t>addVertex</w:t>
             </w:r>
-            <w:proofErr w:type="spellEnd"/>
             <w:r>
               <w:rPr>
                 <w:i/>
                 <w:iCs/>
               </w:rPr>
-              <w:t>(</w:t>
-            </w:r>
-            <w:proofErr w:type="gramEnd"/>
-            <w:r>
-              <w:rPr>
-                <w:i/>
-                <w:iCs/>
-              </w:rPr>
-              <w:t>)</w:t>
+              <w:t>()</w:t>
             </w:r>
           </w:p>
         </w:tc>
@@ -1649,11 +1430,9 @@
                 <w:u w:val="single"/>
               </w:rPr>
             </w:pPr>
-            <w:proofErr w:type="spellStart"/>
             <w:r>
               <w:t>Empty</w:t>
             </w:r>
-            <w:proofErr w:type="spellEnd"/>
           </w:p>
         </w:tc>
         <w:tc>
@@ -1665,19 +1444,9 @@
             <w:pPr>
               <w:jc w:val="center"/>
             </w:pPr>
-            <w:proofErr w:type="spellStart"/>
-            <w:r>
-              <w:t>obj</w:t>
-            </w:r>
-            <w:proofErr w:type="spellEnd"/>
-            <w:r>
-              <w:t>=</w:t>
-            </w:r>
-            <w:proofErr w:type="spellStart"/>
-            <w:r>
-              <w:t>null</w:t>
-            </w:r>
-            <w:proofErr w:type="spellEnd"/>
+            <w:r>
+              <w:t>obj=null</w:t>
+            </w:r>
           </w:p>
         </w:tc>
         <w:tc>
@@ -1756,21 +1525,7 @@
               <w:rPr>
                 <w:b/>
               </w:rPr>
-              <w:t xml:space="preserve"> </w:t>
-            </w:r>
-            <w:proofErr w:type="spellStart"/>
-            <w:r>
-              <w:rPr>
-                <w:b/>
-              </w:rPr>
-              <w:t>N°</w:t>
-            </w:r>
-            <w:proofErr w:type="spellEnd"/>
-            <w:r>
-              <w:rPr>
-                <w:b/>
-              </w:rPr>
-              <w:t xml:space="preserve"> </w:t>
+              <w:t xml:space="preserve"> N° </w:t>
             </w:r>
             <w:r>
               <w:rPr>
@@ -1824,19 +1579,11 @@
                 <w:b/>
               </w:rPr>
             </w:pPr>
-            <w:proofErr w:type="spellStart"/>
-            <w:r>
-              <w:rPr>
-                <w:b/>
-              </w:rPr>
-              <w:t>Class</w:t>
-            </w:r>
-            <w:proofErr w:type="spellEnd"/>
-            <w:r>
-              <w:rPr>
-                <w:b/>
-              </w:rPr>
-              <w:t xml:space="preserve"> </w:t>
+            <w:r>
+              <w:rPr>
+                <w:b/>
+              </w:rPr>
+              <w:t xml:space="preserve">Class </w:t>
             </w:r>
           </w:p>
         </w:tc>
@@ -1852,14 +1599,12 @@
                 <w:b/>
               </w:rPr>
             </w:pPr>
-            <w:proofErr w:type="spellStart"/>
             <w:r>
               <w:rPr>
                 <w:b/>
               </w:rPr>
               <w:t>Method</w:t>
             </w:r>
-            <w:proofErr w:type="spellEnd"/>
           </w:p>
         </w:tc>
         <w:tc>
@@ -1874,14 +1619,12 @@
                 <w:b/>
               </w:rPr>
             </w:pPr>
-            <w:proofErr w:type="spellStart"/>
             <w:r>
               <w:rPr>
                 <w:b/>
               </w:rPr>
               <w:t>Scenary</w:t>
             </w:r>
-            <w:proofErr w:type="spellEnd"/>
           </w:p>
         </w:tc>
         <w:tc>
@@ -1935,11 +1678,9 @@
             <w:vAlign w:val="center"/>
           </w:tcPr>
           <w:p>
-            <w:proofErr w:type="spellStart"/>
             <w:r>
               <w:t>GraphTest</w:t>
             </w:r>
-            <w:proofErr w:type="spellEnd"/>
           </w:p>
         </w:tc>
         <w:tc>
@@ -1951,7 +1692,6 @@
             <w:r>
               <w:t xml:space="preserve">+ </w:t>
             </w:r>
-            <w:proofErr w:type="spellStart"/>
             <w:r>
               <w:rPr>
                 <w:i/>
@@ -1959,7 +1699,6 @@
               </w:rPr>
               <w:t>removeVertex</w:t>
             </w:r>
-            <w:proofErr w:type="spellEnd"/>
             <w:r>
               <w:rPr>
                 <w:i/>
@@ -1988,11 +1727,9 @@
                 <w:u w:val="single"/>
               </w:rPr>
             </w:pPr>
-            <w:proofErr w:type="spellStart"/>
             <w:r>
               <w:t>Empty</w:t>
             </w:r>
-            <w:proofErr w:type="spellEnd"/>
           </w:p>
         </w:tc>
         <w:tc>
@@ -2004,11 +1741,9 @@
             <w:pPr>
               <w:jc w:val="center"/>
             </w:pPr>
-            <w:proofErr w:type="spellStart"/>
             <w:r>
               <w:t>obj</w:t>
             </w:r>
-            <w:proofErr w:type="spellEnd"/>
           </w:p>
         </w:tc>
         <w:tc>
@@ -2058,21 +1793,7 @@
               <w:rPr>
                 <w:b/>
               </w:rPr>
-              <w:t xml:space="preserve"> </w:t>
-            </w:r>
-            <w:proofErr w:type="spellStart"/>
-            <w:r>
-              <w:rPr>
-                <w:b/>
-              </w:rPr>
-              <w:t>N°</w:t>
-            </w:r>
-            <w:proofErr w:type="spellEnd"/>
-            <w:r>
-              <w:rPr>
-                <w:b/>
-              </w:rPr>
-              <w:t xml:space="preserve"> </w:t>
+              <w:t xml:space="preserve"> N° </w:t>
             </w:r>
             <w:r>
               <w:rPr>
@@ -2126,19 +1847,11 @@
                 <w:b/>
               </w:rPr>
             </w:pPr>
-            <w:proofErr w:type="spellStart"/>
-            <w:r>
-              <w:rPr>
-                <w:b/>
-              </w:rPr>
-              <w:t>Class</w:t>
-            </w:r>
-            <w:proofErr w:type="spellEnd"/>
-            <w:r>
-              <w:rPr>
-                <w:b/>
-              </w:rPr>
-              <w:t xml:space="preserve"> </w:t>
+            <w:r>
+              <w:rPr>
+                <w:b/>
+              </w:rPr>
+              <w:t xml:space="preserve">Class </w:t>
             </w:r>
           </w:p>
         </w:tc>
@@ -2154,14 +1867,12 @@
                 <w:b/>
               </w:rPr>
             </w:pPr>
-            <w:proofErr w:type="spellStart"/>
             <w:r>
               <w:rPr>
                 <w:b/>
               </w:rPr>
               <w:t>Method</w:t>
             </w:r>
-            <w:proofErr w:type="spellEnd"/>
           </w:p>
         </w:tc>
         <w:tc>
@@ -2176,14 +1887,12 @@
                 <w:b/>
               </w:rPr>
             </w:pPr>
-            <w:proofErr w:type="spellStart"/>
             <w:r>
               <w:rPr>
                 <w:b/>
               </w:rPr>
               <w:t>Scenary</w:t>
             </w:r>
-            <w:proofErr w:type="spellEnd"/>
           </w:p>
         </w:tc>
         <w:tc>
@@ -2237,11 +1946,9 @@
             <w:vAlign w:val="center"/>
           </w:tcPr>
           <w:p>
-            <w:proofErr w:type="spellStart"/>
             <w:r>
               <w:t>GraphTest</w:t>
             </w:r>
-            <w:proofErr w:type="spellEnd"/>
           </w:p>
         </w:tc>
         <w:tc>
@@ -2253,27 +1960,18 @@
             <w:r>
               <w:t xml:space="preserve">+ </w:t>
             </w:r>
-            <w:proofErr w:type="spellStart"/>
             <w:r>
               <w:rPr>
                 <w:i/>
                 <w:iCs/>
               </w:rPr>
-              <w:t>removeVertex</w:t>
-            </w:r>
-            <w:proofErr w:type="spellEnd"/>
+              <w:t xml:space="preserve">removeVertex </w:t>
+            </w:r>
             <w:r>
               <w:rPr>
                 <w:i/>
                 <w:iCs/>
               </w:rPr>
-              <w:t xml:space="preserve"> </w:t>
-            </w:r>
-            <w:r>
-              <w:rPr>
-                <w:i/>
-                <w:iCs/>
-              </w:rPr>
               <w:t>()</w:t>
             </w:r>
           </w:p>
@@ -2290,11 +1988,9 @@
                 <w:u w:val="single"/>
               </w:rPr>
             </w:pPr>
-            <w:proofErr w:type="spellStart"/>
             <w:r>
               <w:t>Empty</w:t>
             </w:r>
-            <w:proofErr w:type="spellEnd"/>
           </w:p>
         </w:tc>
         <w:tc>
@@ -2306,19 +2002,9 @@
             <w:pPr>
               <w:jc w:val="center"/>
             </w:pPr>
-            <w:proofErr w:type="spellStart"/>
-            <w:r>
-              <w:t>obj</w:t>
-            </w:r>
-            <w:proofErr w:type="spellEnd"/>
-            <w:r>
-              <w:t>=</w:t>
-            </w:r>
-            <w:proofErr w:type="spellStart"/>
-            <w:r>
-              <w:t>null</w:t>
-            </w:r>
-            <w:proofErr w:type="spellEnd"/>
+            <w:r>
+              <w:t>obj=null</w:t>
+            </w:r>
           </w:p>
         </w:tc>
         <w:tc>
@@ -2390,21 +2076,7 @@
               <w:rPr>
                 <w:b/>
               </w:rPr>
-              <w:t xml:space="preserve"> </w:t>
-            </w:r>
-            <w:proofErr w:type="spellStart"/>
-            <w:r>
-              <w:rPr>
-                <w:b/>
-              </w:rPr>
-              <w:t>N°</w:t>
-            </w:r>
-            <w:proofErr w:type="spellEnd"/>
-            <w:r>
-              <w:rPr>
-                <w:b/>
-              </w:rPr>
-              <w:t xml:space="preserve"> </w:t>
+              <w:t xml:space="preserve"> N° </w:t>
             </w:r>
             <w:r>
               <w:rPr>
@@ -2437,8 +2109,16 @@
               <w:rPr>
                 <w:lang w:val="en-US"/>
               </w:rPr>
-              <w:t>: Test that the program removes Vertices correctly</w:t>
-            </w:r>
+              <w:t xml:space="preserve">: </w:t>
+            </w:r>
+            <w:r>
+              <w:rPr>
+                <w:lang w:val="en-US"/>
+              </w:rPr>
+              <w:t>Test that the program traverses the graph Correctly</w:t>
+            </w:r>
+            <w:bookmarkStart w:id="0" w:name="_GoBack"/>
+            <w:bookmarkEnd w:id="0"/>
           </w:p>
         </w:tc>
       </w:tr>
@@ -2458,19 +2138,11 @@
                 <w:b/>
               </w:rPr>
             </w:pPr>
-            <w:proofErr w:type="spellStart"/>
-            <w:r>
-              <w:rPr>
-                <w:b/>
-              </w:rPr>
-              <w:t>Class</w:t>
-            </w:r>
-            <w:proofErr w:type="spellEnd"/>
-            <w:r>
-              <w:rPr>
-                <w:b/>
-              </w:rPr>
-              <w:t xml:space="preserve"> </w:t>
+            <w:r>
+              <w:rPr>
+                <w:b/>
+              </w:rPr>
+              <w:t xml:space="preserve">Class </w:t>
             </w:r>
           </w:p>
         </w:tc>
@@ -2486,14 +2158,12 @@
                 <w:b/>
               </w:rPr>
             </w:pPr>
-            <w:proofErr w:type="spellStart"/>
             <w:r>
               <w:rPr>
                 <w:b/>
               </w:rPr>
               <w:t>Method</w:t>
             </w:r>
-            <w:proofErr w:type="spellEnd"/>
           </w:p>
         </w:tc>
         <w:tc>
@@ -2508,14 +2178,12 @@
                 <w:b/>
               </w:rPr>
             </w:pPr>
-            <w:proofErr w:type="spellStart"/>
             <w:r>
               <w:rPr>
                 <w:b/>
               </w:rPr>
               <w:t>Scenary</w:t>
             </w:r>
-            <w:proofErr w:type="spellEnd"/>
           </w:p>
         </w:tc>
         <w:tc>
@@ -2569,11 +2237,9 @@
             <w:vAlign w:val="center"/>
           </w:tcPr>
           <w:p>
-            <w:proofErr w:type="spellStart"/>
             <w:r>
               <w:t>GraphTest</w:t>
             </w:r>
-            <w:proofErr w:type="spellEnd"/>
           </w:p>
         </w:tc>
         <w:tc>
@@ -2585,7 +2251,6 @@
             <w:r>
               <w:t xml:space="preserve">+ </w:t>
             </w:r>
-            <w:proofErr w:type="spellStart"/>
             <w:r>
               <w:rPr>
                 <w:i/>
@@ -2593,7 +2258,6 @@
               </w:rPr>
               <w:t>depthFirstSearch</w:t>
             </w:r>
-            <w:proofErr w:type="spellEnd"/>
             <w:r>
               <w:rPr>
                 <w:i/>
@@ -2622,11 +2286,9 @@
                 <w:u w:val="single"/>
               </w:rPr>
             </w:pPr>
-            <w:proofErr w:type="spellStart"/>
             <w:r>
               <w:t>Empty</w:t>
             </w:r>
-            <w:proofErr w:type="spellEnd"/>
           </w:p>
         </w:tc>
         <w:tc>
@@ -2656,21 +2318,7 @@
               <w:rPr>
                 <w:lang w:val="en-US"/>
               </w:rPr>
-              <w:t xml:space="preserve">It traverses and builds the </w:t>
-            </w:r>
-            <w:proofErr w:type="spellStart"/>
-            <w:r>
-              <w:rPr>
-                <w:lang w:val="en-US"/>
-              </w:rPr>
-              <w:t>dfs</w:t>
-            </w:r>
-            <w:proofErr w:type="spellEnd"/>
-            <w:r>
-              <w:rPr>
-                <w:lang w:val="en-US"/>
-              </w:rPr>
-              <w:t xml:space="preserve"> tree correctly</w:t>
+              <w:t>It traverses and builds the dfs tree correctly</w:t>
             </w:r>
           </w:p>
         </w:tc>
@@ -2723,21 +2371,7 @@
               <w:rPr>
                 <w:b/>
               </w:rPr>
-              <w:t xml:space="preserve"> </w:t>
-            </w:r>
-            <w:proofErr w:type="spellStart"/>
-            <w:r>
-              <w:rPr>
-                <w:b/>
-              </w:rPr>
-              <w:t>N°</w:t>
-            </w:r>
-            <w:proofErr w:type="spellEnd"/>
-            <w:r>
-              <w:rPr>
-                <w:b/>
-              </w:rPr>
-              <w:t xml:space="preserve"> </w:t>
+              <w:t xml:space="preserve"> N° </w:t>
             </w:r>
             <w:r>
               <w:rPr>
@@ -2770,7 +2404,13 @@
               <w:rPr>
                 <w:lang w:val="en-US"/>
               </w:rPr>
-              <w:t>: Test that the program removes Vertices correctly</w:t>
+              <w:t xml:space="preserve">: </w:t>
+            </w:r>
+            <w:r>
+              <w:rPr>
+                <w:lang w:val="en-US"/>
+              </w:rPr>
+              <w:t>Test that the program traverses the graph Correctly</w:t>
             </w:r>
           </w:p>
         </w:tc>
@@ -2791,19 +2431,11 @@
                 <w:b/>
               </w:rPr>
             </w:pPr>
-            <w:proofErr w:type="spellStart"/>
-            <w:r>
-              <w:rPr>
-                <w:b/>
-              </w:rPr>
-              <w:t>Class</w:t>
-            </w:r>
-            <w:proofErr w:type="spellEnd"/>
-            <w:r>
-              <w:rPr>
-                <w:b/>
-              </w:rPr>
-              <w:t xml:space="preserve"> </w:t>
+            <w:r>
+              <w:rPr>
+                <w:b/>
+              </w:rPr>
+              <w:t xml:space="preserve">Class </w:t>
             </w:r>
           </w:p>
         </w:tc>
@@ -2819,14 +2451,12 @@
                 <w:b/>
               </w:rPr>
             </w:pPr>
-            <w:proofErr w:type="spellStart"/>
             <w:r>
               <w:rPr>
                 <w:b/>
               </w:rPr>
               <w:t>Method</w:t>
             </w:r>
-            <w:proofErr w:type="spellEnd"/>
           </w:p>
         </w:tc>
         <w:tc>
@@ -2841,14 +2471,12 @@
                 <w:b/>
               </w:rPr>
             </w:pPr>
-            <w:proofErr w:type="spellStart"/>
             <w:r>
               <w:rPr>
                 <w:b/>
               </w:rPr>
               <w:t>Scenary</w:t>
             </w:r>
-            <w:proofErr w:type="spellEnd"/>
           </w:p>
         </w:tc>
         <w:tc>
@@ -2902,11 +2530,9 @@
             <w:vAlign w:val="center"/>
           </w:tcPr>
           <w:p>
-            <w:proofErr w:type="spellStart"/>
             <w:r>
               <w:t>GraphTest</w:t>
             </w:r>
-            <w:proofErr w:type="spellEnd"/>
           </w:p>
         </w:tc>
         <w:tc>
@@ -2918,7 +2544,6 @@
             <w:r>
               <w:t xml:space="preserve">+ </w:t>
             </w:r>
-            <w:proofErr w:type="spellStart"/>
             <w:r>
               <w:rPr>
                 <w:i/>
@@ -2926,7 +2551,6 @@
               </w:rPr>
               <w:t>depthFirstSearch</w:t>
             </w:r>
-            <w:proofErr w:type="spellEnd"/>
             <w:r>
               <w:rPr>
                 <w:i/>
@@ -2955,11 +2579,9 @@
                 <w:u w:val="single"/>
               </w:rPr>
             </w:pPr>
-            <w:proofErr w:type="spellStart"/>
             <w:r>
               <w:t>Empty</w:t>
             </w:r>
-            <w:proofErr w:type="spellEnd"/>
           </w:p>
         </w:tc>
         <w:tc>
@@ -3042,27 +2664,13 @@
               <w:rPr>
                 <w:b/>
               </w:rPr>
-              <w:t xml:space="preserve"> </w:t>
-            </w:r>
-            <w:proofErr w:type="spellStart"/>
-            <w:r>
-              <w:rPr>
-                <w:b/>
-              </w:rPr>
-              <w:t>N°</w:t>
-            </w:r>
-            <w:proofErr w:type="spellEnd"/>
-            <w:r>
-              <w:rPr>
-                <w:b/>
-              </w:rPr>
-              <w:t xml:space="preserve"> </w:t>
-            </w:r>
-            <w:r>
-              <w:rPr>
-                <w:b/>
-              </w:rPr>
-              <w:t>1</w:t>
+              <w:t xml:space="preserve"> N° </w:t>
+            </w:r>
+            <w:r>
+              <w:rPr>
+                <w:b/>
+              </w:rPr>
+              <w:t>3</w:t>
             </w:r>
           </w:p>
         </w:tc>
@@ -3089,7 +2697,13 @@
               <w:rPr>
                 <w:lang w:val="en-US"/>
               </w:rPr>
-              <w:t>: Test that the program removes Vertices correctly</w:t>
+              <w:t xml:space="preserve">: </w:t>
+            </w:r>
+            <w:r>
+              <w:rPr>
+                <w:lang w:val="en-US"/>
+              </w:rPr>
+              <w:t>Test that the program traverses the graph Correctly</w:t>
             </w:r>
           </w:p>
         </w:tc>
@@ -3110,19 +2724,11 @@
                 <w:b/>
               </w:rPr>
             </w:pPr>
-            <w:proofErr w:type="spellStart"/>
-            <w:r>
-              <w:rPr>
-                <w:b/>
-              </w:rPr>
-              <w:t>Class</w:t>
-            </w:r>
-            <w:proofErr w:type="spellEnd"/>
-            <w:r>
-              <w:rPr>
-                <w:b/>
-              </w:rPr>
-              <w:t xml:space="preserve"> </w:t>
+            <w:r>
+              <w:rPr>
+                <w:b/>
+              </w:rPr>
+              <w:t xml:space="preserve">Class </w:t>
             </w:r>
           </w:p>
         </w:tc>
@@ -3138,14 +2744,12 @@
                 <w:b/>
               </w:rPr>
             </w:pPr>
-            <w:proofErr w:type="spellStart"/>
             <w:r>
               <w:rPr>
                 <w:b/>
               </w:rPr>
               <w:t>Method</w:t>
             </w:r>
-            <w:proofErr w:type="spellEnd"/>
           </w:p>
         </w:tc>
         <w:tc>
@@ -3160,14 +2764,12 @@
                 <w:b/>
               </w:rPr>
             </w:pPr>
-            <w:proofErr w:type="spellStart"/>
             <w:r>
               <w:rPr>
                 <w:b/>
               </w:rPr>
               <w:t>Scenary</w:t>
             </w:r>
-            <w:proofErr w:type="spellEnd"/>
           </w:p>
         </w:tc>
         <w:tc>
@@ -3221,11 +2823,9 @@
             <w:vAlign w:val="center"/>
           </w:tcPr>
           <w:p>
-            <w:proofErr w:type="spellStart"/>
             <w:r>
               <w:t>GraphTest</w:t>
             </w:r>
-            <w:proofErr w:type="spellEnd"/>
           </w:p>
         </w:tc>
         <w:tc>
@@ -3237,27 +2837,18 @@
             <w:r>
               <w:t xml:space="preserve">+ </w:t>
             </w:r>
-            <w:proofErr w:type="spellStart"/>
             <w:r>
               <w:rPr>
                 <w:i/>
                 <w:iCs/>
               </w:rPr>
-              <w:t>dijkstra</w:t>
-            </w:r>
-            <w:proofErr w:type="spellEnd"/>
+              <w:t xml:space="preserve">dijkstra </w:t>
+            </w:r>
             <w:r>
               <w:rPr>
                 <w:i/>
                 <w:iCs/>
               </w:rPr>
-              <w:t xml:space="preserve"> </w:t>
-            </w:r>
-            <w:r>
-              <w:rPr>
-                <w:i/>
-                <w:iCs/>
-              </w:rPr>
               <w:t>()</w:t>
             </w:r>
           </w:p>
@@ -3274,11 +2865,9 @@
                 <w:u w:val="single"/>
               </w:rPr>
             </w:pPr>
-            <w:proofErr w:type="spellStart"/>
             <w:r>
               <w:t>Empty</w:t>
             </w:r>
-            <w:proofErr w:type="spellEnd"/>
           </w:p>
         </w:tc>
         <w:tc>
@@ -3314,6 +2903,20 @@
         </w:tc>
       </w:tr>
     </w:tbl>
+    <w:p>
+      <w:pPr>
+        <w:rPr>
+          <w:lang w:val="en-US"/>
+        </w:rPr>
+      </w:pPr>
+    </w:p>
+    <w:p>
+      <w:pPr>
+        <w:rPr>
+          <w:lang w:val="en-US"/>
+        </w:rPr>
+      </w:pPr>
+    </w:p>
     <w:p>
       <w:pPr>
         <w:rPr>
@@ -3355,33 +2958,20 @@
               <w:rPr>
                 <w:b/>
               </w:rPr>
+              <w:lastRenderedPageBreak/>
               <w:t>Case</w:t>
             </w:r>
             <w:r>
               <w:rPr>
                 <w:b/>
               </w:rPr>
-              <w:t xml:space="preserve"> </w:t>
-            </w:r>
-            <w:proofErr w:type="spellStart"/>
-            <w:r>
-              <w:rPr>
-                <w:b/>
-              </w:rPr>
-              <w:t>N°</w:t>
-            </w:r>
-            <w:proofErr w:type="spellEnd"/>
-            <w:r>
-              <w:rPr>
-                <w:b/>
-              </w:rPr>
-              <w:t xml:space="preserve"> </w:t>
-            </w:r>
-            <w:r>
-              <w:rPr>
-                <w:b/>
-              </w:rPr>
-              <w:t>1</w:t>
+              <w:t xml:space="preserve"> N° </w:t>
+            </w:r>
+            <w:r>
+              <w:rPr>
+                <w:b/>
+              </w:rPr>
+              <w:t>3</w:t>
             </w:r>
           </w:p>
         </w:tc>
@@ -3408,7 +2998,13 @@
               <w:rPr>
                 <w:lang w:val="en-US"/>
               </w:rPr>
-              <w:t>: Test that the program removes Vertices correctly</w:t>
+              <w:t xml:space="preserve">: </w:t>
+            </w:r>
+            <w:r>
+              <w:rPr>
+                <w:lang w:val="en-US"/>
+              </w:rPr>
+              <w:t>Test that the program traverses the graph Correctly</w:t>
             </w:r>
           </w:p>
         </w:tc>
@@ -3429,19 +3025,11 @@
                 <w:b/>
               </w:rPr>
             </w:pPr>
-            <w:proofErr w:type="spellStart"/>
-            <w:r>
-              <w:rPr>
-                <w:b/>
-              </w:rPr>
-              <w:t>Class</w:t>
-            </w:r>
-            <w:proofErr w:type="spellEnd"/>
-            <w:r>
-              <w:rPr>
-                <w:b/>
-              </w:rPr>
-              <w:t xml:space="preserve"> </w:t>
+            <w:r>
+              <w:rPr>
+                <w:b/>
+              </w:rPr>
+              <w:t xml:space="preserve">Class </w:t>
             </w:r>
           </w:p>
         </w:tc>
@@ -3457,14 +3045,12 @@
                 <w:b/>
               </w:rPr>
             </w:pPr>
-            <w:proofErr w:type="spellStart"/>
             <w:r>
               <w:rPr>
                 <w:b/>
               </w:rPr>
               <w:t>Method</w:t>
             </w:r>
-            <w:proofErr w:type="spellEnd"/>
           </w:p>
         </w:tc>
         <w:tc>
@@ -3479,14 +3065,12 @@
                 <w:b/>
               </w:rPr>
             </w:pPr>
-            <w:proofErr w:type="spellStart"/>
             <w:r>
               <w:rPr>
                 <w:b/>
               </w:rPr>
               <w:t>Scenary</w:t>
             </w:r>
-            <w:proofErr w:type="spellEnd"/>
           </w:p>
         </w:tc>
         <w:tc>
@@ -3540,12 +3124,9 @@
             <w:vAlign w:val="center"/>
           </w:tcPr>
           <w:p>
-            <w:proofErr w:type="spellStart"/>
-            <w:r>
-              <w:lastRenderedPageBreak/>
+            <w:r>
               <w:t>GraphTest</w:t>
             </w:r>
-            <w:proofErr w:type="spellEnd"/>
           </w:p>
         </w:tc>
         <w:tc>
@@ -3557,7 +3138,6 @@
             <w:r>
               <w:t xml:space="preserve">+ </w:t>
             </w:r>
-            <w:proofErr w:type="spellStart"/>
             <w:r>
               <w:rPr>
                 <w:i/>
@@ -3565,7 +3145,6 @@
               </w:rPr>
               <w:t>dijkstra</w:t>
             </w:r>
-            <w:proofErr w:type="spellEnd"/>
             <w:r>
               <w:rPr>
                 <w:i/>
@@ -3594,11 +3173,9 @@
                 <w:u w:val="single"/>
               </w:rPr>
             </w:pPr>
-            <w:proofErr w:type="spellStart"/>
             <w:r>
               <w:t>Empty</w:t>
             </w:r>
-            <w:proofErr w:type="spellEnd"/>
           </w:p>
         </w:tc>
         <w:tc>

</xml_diff>

<commit_message>
Made changes test design
</commit_message>
<xml_diff>
--- a/Documents/Test design.docx
+++ b/Documents/Test design.docx
@@ -105,7 +105,21 @@
               <w:rPr>
                 <w:b/>
               </w:rPr>
-              <w:t xml:space="preserve"> N° 1</w:t>
+              <w:t xml:space="preserve"> </w:t>
+            </w:r>
+            <w:proofErr w:type="spellStart"/>
+            <w:r>
+              <w:rPr>
+                <w:b/>
+              </w:rPr>
+              <w:t>N°</w:t>
+            </w:r>
+            <w:proofErr w:type="spellEnd"/>
+            <w:r>
+              <w:rPr>
+                <w:b/>
+              </w:rPr>
+              <w:t xml:space="preserve"> 1</w:t>
             </w:r>
           </w:p>
         </w:tc>
@@ -153,11 +167,19 @@
                 <w:b/>
               </w:rPr>
             </w:pPr>
-            <w:r>
-              <w:rPr>
-                <w:b/>
-              </w:rPr>
-              <w:t xml:space="preserve">Class </w:t>
+            <w:proofErr w:type="spellStart"/>
+            <w:r>
+              <w:rPr>
+                <w:b/>
+              </w:rPr>
+              <w:t>Class</w:t>
+            </w:r>
+            <w:proofErr w:type="spellEnd"/>
+            <w:r>
+              <w:rPr>
+                <w:b/>
+              </w:rPr>
+              <w:t xml:space="preserve"> </w:t>
             </w:r>
           </w:p>
         </w:tc>
@@ -173,12 +195,14 @@
                 <w:b/>
               </w:rPr>
             </w:pPr>
+            <w:proofErr w:type="spellStart"/>
             <w:r>
               <w:rPr>
                 <w:b/>
               </w:rPr>
               <w:t>Method</w:t>
             </w:r>
+            <w:proofErr w:type="spellEnd"/>
           </w:p>
         </w:tc>
         <w:tc>
@@ -193,12 +217,14 @@
                 <w:b/>
               </w:rPr>
             </w:pPr>
+            <w:proofErr w:type="spellStart"/>
             <w:r>
               <w:rPr>
                 <w:b/>
               </w:rPr>
               <w:t>Scenary</w:t>
             </w:r>
+            <w:proofErr w:type="spellEnd"/>
           </w:p>
         </w:tc>
         <w:tc>
@@ -252,9 +278,11 @@
             <w:vAlign w:val="center"/>
           </w:tcPr>
           <w:p>
+            <w:proofErr w:type="spellStart"/>
             <w:r>
               <w:t>GraphTest</w:t>
             </w:r>
+            <w:proofErr w:type="spellEnd"/>
           </w:p>
         </w:tc>
         <w:tc>
@@ -266,12 +294,21 @@
             <w:r>
               <w:t xml:space="preserve">+ </w:t>
             </w:r>
+            <w:proofErr w:type="spellStart"/>
             <w:r>
               <w:rPr>
                 <w:i/>
                 <w:iCs/>
               </w:rPr>
-              <w:t>Graph()</w:t>
+              <w:t>Graph</w:t>
+            </w:r>
+            <w:proofErr w:type="spellEnd"/>
+            <w:r>
+              <w:rPr>
+                <w:i/>
+                <w:iCs/>
+              </w:rPr>
+              <w:t>()</w:t>
             </w:r>
           </w:p>
         </w:tc>
@@ -287,9 +324,11 @@
                 <w:u w:val="single"/>
               </w:rPr>
             </w:pPr>
+            <w:proofErr w:type="spellStart"/>
             <w:r>
               <w:t>Empty</w:t>
             </w:r>
+            <w:proofErr w:type="spellEnd"/>
           </w:p>
         </w:tc>
         <w:tc>
@@ -301,9 +340,11 @@
             <w:pPr>
               <w:jc w:val="center"/>
             </w:pPr>
+            <w:proofErr w:type="spellStart"/>
             <w:r>
               <w:t>Empty</w:t>
             </w:r>
+            <w:proofErr w:type="spellEnd"/>
           </w:p>
         </w:tc>
         <w:tc>
@@ -375,7 +416,21 @@
               <w:rPr>
                 <w:b/>
               </w:rPr>
-              <w:t xml:space="preserve"> N° </w:t>
+              <w:t xml:space="preserve"> </w:t>
+            </w:r>
+            <w:proofErr w:type="spellStart"/>
+            <w:r>
+              <w:rPr>
+                <w:b/>
+              </w:rPr>
+              <w:t>N°</w:t>
+            </w:r>
+            <w:proofErr w:type="spellEnd"/>
+            <w:r>
+              <w:rPr>
+                <w:b/>
+              </w:rPr>
+              <w:t xml:space="preserve"> </w:t>
             </w:r>
             <w:r>
               <w:rPr>
@@ -429,11 +484,19 @@
                 <w:b/>
               </w:rPr>
             </w:pPr>
-            <w:r>
-              <w:rPr>
-                <w:b/>
-              </w:rPr>
-              <w:t xml:space="preserve">Class </w:t>
+            <w:proofErr w:type="spellStart"/>
+            <w:r>
+              <w:rPr>
+                <w:b/>
+              </w:rPr>
+              <w:t>Class</w:t>
+            </w:r>
+            <w:proofErr w:type="spellEnd"/>
+            <w:r>
+              <w:rPr>
+                <w:b/>
+              </w:rPr>
+              <w:t xml:space="preserve"> </w:t>
             </w:r>
           </w:p>
         </w:tc>
@@ -449,12 +512,14 @@
                 <w:b/>
               </w:rPr>
             </w:pPr>
+            <w:proofErr w:type="spellStart"/>
             <w:r>
               <w:rPr>
                 <w:b/>
               </w:rPr>
               <w:t>Method</w:t>
             </w:r>
+            <w:proofErr w:type="spellEnd"/>
           </w:p>
         </w:tc>
         <w:tc>
@@ -469,12 +534,14 @@
                 <w:b/>
               </w:rPr>
             </w:pPr>
+            <w:proofErr w:type="spellStart"/>
             <w:r>
               <w:rPr>
                 <w:b/>
               </w:rPr>
               <w:t>Scenary</w:t>
             </w:r>
+            <w:proofErr w:type="spellEnd"/>
           </w:p>
         </w:tc>
         <w:tc>
@@ -528,9 +595,11 @@
             <w:vAlign w:val="center"/>
           </w:tcPr>
           <w:p>
+            <w:proofErr w:type="spellStart"/>
             <w:r>
               <w:t>VertexTest</w:t>
             </w:r>
+            <w:proofErr w:type="spellEnd"/>
           </w:p>
         </w:tc>
         <w:tc>
@@ -542,12 +611,21 @@
             <w:r>
               <w:t xml:space="preserve">+ </w:t>
             </w:r>
+            <w:proofErr w:type="spellStart"/>
             <w:r>
               <w:rPr>
                 <w:i/>
                 <w:iCs/>
               </w:rPr>
-              <w:t>Vertex()</w:t>
+              <w:t>Vertex</w:t>
+            </w:r>
+            <w:proofErr w:type="spellEnd"/>
+            <w:r>
+              <w:rPr>
+                <w:i/>
+                <w:iCs/>
+              </w:rPr>
+              <w:t>()</w:t>
             </w:r>
           </w:p>
         </w:tc>
@@ -563,9 +641,11 @@
                 <w:u w:val="single"/>
               </w:rPr>
             </w:pPr>
+            <w:proofErr w:type="spellStart"/>
             <w:r>
               <w:t>Empty</w:t>
             </w:r>
+            <w:proofErr w:type="spellEnd"/>
           </w:p>
         </w:tc>
         <w:tc>
@@ -577,9 +657,11 @@
             <w:pPr>
               <w:jc w:val="center"/>
             </w:pPr>
+            <w:proofErr w:type="spellStart"/>
             <w:r>
               <w:t>obj</w:t>
             </w:r>
+            <w:proofErr w:type="spellEnd"/>
           </w:p>
         </w:tc>
         <w:tc>
@@ -657,7 +739,21 @@
               <w:rPr>
                 <w:b/>
               </w:rPr>
-              <w:t xml:space="preserve"> N° </w:t>
+              <w:t xml:space="preserve"> </w:t>
+            </w:r>
+            <w:proofErr w:type="spellStart"/>
+            <w:r>
+              <w:rPr>
+                <w:b/>
+              </w:rPr>
+              <w:t>N°</w:t>
+            </w:r>
+            <w:proofErr w:type="spellEnd"/>
+            <w:r>
+              <w:rPr>
+                <w:b/>
+              </w:rPr>
+              <w:t xml:space="preserve"> </w:t>
             </w:r>
             <w:r>
               <w:rPr>
@@ -711,11 +807,19 @@
                 <w:b/>
               </w:rPr>
             </w:pPr>
-            <w:r>
-              <w:rPr>
-                <w:b/>
-              </w:rPr>
-              <w:t xml:space="preserve">Class </w:t>
+            <w:proofErr w:type="spellStart"/>
+            <w:r>
+              <w:rPr>
+                <w:b/>
+              </w:rPr>
+              <w:t>Class</w:t>
+            </w:r>
+            <w:proofErr w:type="spellEnd"/>
+            <w:r>
+              <w:rPr>
+                <w:b/>
+              </w:rPr>
+              <w:t xml:space="preserve"> </w:t>
             </w:r>
           </w:p>
         </w:tc>
@@ -731,12 +835,14 @@
                 <w:b/>
               </w:rPr>
             </w:pPr>
+            <w:proofErr w:type="spellStart"/>
             <w:r>
               <w:rPr>
                 <w:b/>
               </w:rPr>
               <w:t>Method</w:t>
             </w:r>
+            <w:proofErr w:type="spellEnd"/>
           </w:p>
         </w:tc>
         <w:tc>
@@ -751,12 +857,14 @@
                 <w:b/>
               </w:rPr>
             </w:pPr>
+            <w:proofErr w:type="spellStart"/>
             <w:r>
               <w:rPr>
                 <w:b/>
               </w:rPr>
               <w:t>Scenary</w:t>
             </w:r>
+            <w:proofErr w:type="spellEnd"/>
           </w:p>
         </w:tc>
         <w:tc>
@@ -810,9 +918,11 @@
             <w:vAlign w:val="center"/>
           </w:tcPr>
           <w:p>
+            <w:proofErr w:type="spellStart"/>
             <w:r>
               <w:t>EdgeTest</w:t>
             </w:r>
+            <w:proofErr w:type="spellEnd"/>
           </w:p>
         </w:tc>
         <w:tc>
@@ -845,9 +955,11 @@
                 <w:u w:val="single"/>
               </w:rPr>
             </w:pPr>
+            <w:proofErr w:type="spellStart"/>
             <w:r>
               <w:t>Empty</w:t>
             </w:r>
+            <w:proofErr w:type="spellEnd"/>
           </w:p>
         </w:tc>
         <w:tc>
@@ -952,7 +1064,21 @@
               <w:rPr>
                 <w:b/>
               </w:rPr>
-              <w:t xml:space="preserve"> N° </w:t>
+              <w:t xml:space="preserve"> </w:t>
+            </w:r>
+            <w:proofErr w:type="spellStart"/>
+            <w:r>
+              <w:rPr>
+                <w:b/>
+              </w:rPr>
+              <w:t>N°</w:t>
+            </w:r>
+            <w:proofErr w:type="spellEnd"/>
+            <w:r>
+              <w:rPr>
+                <w:b/>
+              </w:rPr>
+              <w:t xml:space="preserve"> </w:t>
             </w:r>
             <w:r>
               <w:rPr>
@@ -1006,11 +1132,19 @@
                 <w:b/>
               </w:rPr>
             </w:pPr>
-            <w:r>
-              <w:rPr>
-                <w:b/>
-              </w:rPr>
-              <w:t xml:space="preserve">Class </w:t>
+            <w:proofErr w:type="spellStart"/>
+            <w:r>
+              <w:rPr>
+                <w:b/>
+              </w:rPr>
+              <w:t>Class</w:t>
+            </w:r>
+            <w:proofErr w:type="spellEnd"/>
+            <w:r>
+              <w:rPr>
+                <w:b/>
+              </w:rPr>
+              <w:t xml:space="preserve"> </w:t>
             </w:r>
           </w:p>
         </w:tc>
@@ -1026,12 +1160,14 @@
                 <w:b/>
               </w:rPr>
             </w:pPr>
+            <w:proofErr w:type="spellStart"/>
             <w:r>
               <w:rPr>
                 <w:b/>
               </w:rPr>
               <w:t>Method</w:t>
             </w:r>
+            <w:proofErr w:type="spellEnd"/>
           </w:p>
         </w:tc>
         <w:tc>
@@ -1046,12 +1182,14 @@
                 <w:b/>
               </w:rPr>
             </w:pPr>
+            <w:proofErr w:type="spellStart"/>
             <w:r>
               <w:rPr>
                 <w:b/>
               </w:rPr>
               <w:t>Scenary</w:t>
             </w:r>
+            <w:proofErr w:type="spellEnd"/>
           </w:p>
         </w:tc>
         <w:tc>
@@ -1105,9 +1243,11 @@
             <w:vAlign w:val="center"/>
           </w:tcPr>
           <w:p>
+            <w:proofErr w:type="spellStart"/>
             <w:r>
               <w:t>GraphTest</w:t>
             </w:r>
+            <w:proofErr w:type="spellEnd"/>
           </w:p>
         </w:tc>
         <w:tc>
@@ -1119,6 +1259,7 @@
             <w:r>
               <w:t xml:space="preserve">+ </w:t>
             </w:r>
+            <w:proofErr w:type="spellStart"/>
             <w:r>
               <w:rPr>
                 <w:i/>
@@ -1126,6 +1267,7 @@
               </w:rPr>
               <w:t>addVertex</w:t>
             </w:r>
+            <w:proofErr w:type="spellEnd"/>
             <w:r>
               <w:rPr>
                 <w:i/>
@@ -1147,9 +1289,11 @@
                 <w:u w:val="single"/>
               </w:rPr>
             </w:pPr>
+            <w:proofErr w:type="spellStart"/>
             <w:r>
               <w:t>Empty</w:t>
             </w:r>
+            <w:proofErr w:type="spellEnd"/>
           </w:p>
         </w:tc>
         <w:tc>
@@ -1161,9 +1305,11 @@
             <w:pPr>
               <w:jc w:val="center"/>
             </w:pPr>
+            <w:proofErr w:type="spellStart"/>
             <w:r>
               <w:t>obj</w:t>
             </w:r>
+            <w:proofErr w:type="spellEnd"/>
           </w:p>
         </w:tc>
         <w:tc>
@@ -1235,7 +1381,21 @@
               <w:rPr>
                 <w:b/>
               </w:rPr>
-              <w:t xml:space="preserve"> N° </w:t>
+              <w:t xml:space="preserve"> </w:t>
+            </w:r>
+            <w:proofErr w:type="spellStart"/>
+            <w:r>
+              <w:rPr>
+                <w:b/>
+              </w:rPr>
+              <w:t>N°</w:t>
+            </w:r>
+            <w:proofErr w:type="spellEnd"/>
+            <w:r>
+              <w:rPr>
+                <w:b/>
+              </w:rPr>
+              <w:t xml:space="preserve"> </w:t>
             </w:r>
             <w:r>
               <w:rPr>
@@ -1289,11 +1449,19 @@
                 <w:b/>
               </w:rPr>
             </w:pPr>
-            <w:r>
-              <w:rPr>
-                <w:b/>
-              </w:rPr>
-              <w:t xml:space="preserve">Class </w:t>
+            <w:proofErr w:type="spellStart"/>
+            <w:r>
+              <w:rPr>
+                <w:b/>
+              </w:rPr>
+              <w:t>Class</w:t>
+            </w:r>
+            <w:proofErr w:type="spellEnd"/>
+            <w:r>
+              <w:rPr>
+                <w:b/>
+              </w:rPr>
+              <w:t xml:space="preserve"> </w:t>
             </w:r>
           </w:p>
         </w:tc>
@@ -1309,12 +1477,14 @@
                 <w:b/>
               </w:rPr>
             </w:pPr>
+            <w:proofErr w:type="spellStart"/>
             <w:r>
               <w:rPr>
                 <w:b/>
               </w:rPr>
               <w:t>Method</w:t>
             </w:r>
+            <w:proofErr w:type="spellEnd"/>
           </w:p>
         </w:tc>
         <w:tc>
@@ -1329,12 +1499,14 @@
                 <w:b/>
               </w:rPr>
             </w:pPr>
+            <w:proofErr w:type="spellStart"/>
             <w:r>
               <w:rPr>
                 <w:b/>
               </w:rPr>
               <w:t>Scenary</w:t>
             </w:r>
+            <w:proofErr w:type="spellEnd"/>
           </w:p>
         </w:tc>
         <w:tc>
@@ -1388,9 +1560,11 @@
             <w:vAlign w:val="center"/>
           </w:tcPr>
           <w:p>
+            <w:proofErr w:type="spellStart"/>
             <w:r>
               <w:t>GraphTest</w:t>
             </w:r>
+            <w:proofErr w:type="spellEnd"/>
           </w:p>
         </w:tc>
         <w:tc>
@@ -1402,6 +1576,7 @@
             <w:r>
               <w:t xml:space="preserve">+ </w:t>
             </w:r>
+            <w:proofErr w:type="spellStart"/>
             <w:r>
               <w:rPr>
                 <w:i/>
@@ -1409,6 +1584,7 @@
               </w:rPr>
               <w:t>addVertex</w:t>
             </w:r>
+            <w:proofErr w:type="spellEnd"/>
             <w:r>
               <w:rPr>
                 <w:i/>
@@ -1430,9 +1606,11 @@
                 <w:u w:val="single"/>
               </w:rPr>
             </w:pPr>
+            <w:proofErr w:type="spellStart"/>
             <w:r>
               <w:t>Empty</w:t>
             </w:r>
+            <w:proofErr w:type="spellEnd"/>
           </w:p>
         </w:tc>
         <w:tc>
@@ -1444,9 +1622,19 @@
             <w:pPr>
               <w:jc w:val="center"/>
             </w:pPr>
-            <w:r>
-              <w:t>obj=null</w:t>
-            </w:r>
+            <w:proofErr w:type="spellStart"/>
+            <w:r>
+              <w:t>obj</w:t>
+            </w:r>
+            <w:proofErr w:type="spellEnd"/>
+            <w:r>
+              <w:t>=</w:t>
+            </w:r>
+            <w:proofErr w:type="spellStart"/>
+            <w:r>
+              <w:t>null</w:t>
+            </w:r>
+            <w:proofErr w:type="spellEnd"/>
           </w:p>
         </w:tc>
         <w:tc>
@@ -1525,7 +1713,21 @@
               <w:rPr>
                 <w:b/>
               </w:rPr>
-              <w:t xml:space="preserve"> N° </w:t>
+              <w:t xml:space="preserve"> </w:t>
+            </w:r>
+            <w:proofErr w:type="spellStart"/>
+            <w:r>
+              <w:rPr>
+                <w:b/>
+              </w:rPr>
+              <w:t>N°</w:t>
+            </w:r>
+            <w:proofErr w:type="spellEnd"/>
+            <w:r>
+              <w:rPr>
+                <w:b/>
+              </w:rPr>
+              <w:t xml:space="preserve"> </w:t>
             </w:r>
             <w:r>
               <w:rPr>
@@ -1579,11 +1781,19 @@
                 <w:b/>
               </w:rPr>
             </w:pPr>
-            <w:r>
-              <w:rPr>
-                <w:b/>
-              </w:rPr>
-              <w:t xml:space="preserve">Class </w:t>
+            <w:proofErr w:type="spellStart"/>
+            <w:r>
+              <w:rPr>
+                <w:b/>
+              </w:rPr>
+              <w:t>Class</w:t>
+            </w:r>
+            <w:proofErr w:type="spellEnd"/>
+            <w:r>
+              <w:rPr>
+                <w:b/>
+              </w:rPr>
+              <w:t xml:space="preserve"> </w:t>
             </w:r>
           </w:p>
         </w:tc>
@@ -1599,12 +1809,14 @@
                 <w:b/>
               </w:rPr>
             </w:pPr>
+            <w:proofErr w:type="spellStart"/>
             <w:r>
               <w:rPr>
                 <w:b/>
               </w:rPr>
               <w:t>Method</w:t>
             </w:r>
+            <w:proofErr w:type="spellEnd"/>
           </w:p>
         </w:tc>
         <w:tc>
@@ -1619,12 +1831,14 @@
                 <w:b/>
               </w:rPr>
             </w:pPr>
+            <w:proofErr w:type="spellStart"/>
             <w:r>
               <w:rPr>
                 <w:b/>
               </w:rPr>
               <w:t>Scenary</w:t>
             </w:r>
+            <w:proofErr w:type="spellEnd"/>
           </w:p>
         </w:tc>
         <w:tc>
@@ -1678,9 +1892,11 @@
             <w:vAlign w:val="center"/>
           </w:tcPr>
           <w:p>
+            <w:proofErr w:type="spellStart"/>
             <w:r>
               <w:t>GraphTest</w:t>
             </w:r>
+            <w:proofErr w:type="spellEnd"/>
           </w:p>
         </w:tc>
         <w:tc>
@@ -1692,6 +1908,7 @@
             <w:r>
               <w:t xml:space="preserve">+ </w:t>
             </w:r>
+            <w:proofErr w:type="spellStart"/>
             <w:r>
               <w:rPr>
                 <w:i/>
@@ -1699,6 +1916,7 @@
               </w:rPr>
               <w:t>removeVertex</w:t>
             </w:r>
+            <w:proofErr w:type="spellEnd"/>
             <w:r>
               <w:rPr>
                 <w:i/>
@@ -1727,9 +1945,11 @@
                 <w:u w:val="single"/>
               </w:rPr>
             </w:pPr>
+            <w:proofErr w:type="spellStart"/>
             <w:r>
               <w:t>Empty</w:t>
             </w:r>
+            <w:proofErr w:type="spellEnd"/>
           </w:p>
         </w:tc>
         <w:tc>
@@ -1741,9 +1961,11 @@
             <w:pPr>
               <w:jc w:val="center"/>
             </w:pPr>
+            <w:proofErr w:type="spellStart"/>
             <w:r>
               <w:t>obj</w:t>
             </w:r>
+            <w:proofErr w:type="spellEnd"/>
           </w:p>
         </w:tc>
         <w:tc>
@@ -1793,7 +2015,21 @@
               <w:rPr>
                 <w:b/>
               </w:rPr>
-              <w:t xml:space="preserve"> N° </w:t>
+              <w:t xml:space="preserve"> </w:t>
+            </w:r>
+            <w:proofErr w:type="spellStart"/>
+            <w:r>
+              <w:rPr>
+                <w:b/>
+              </w:rPr>
+              <w:t>N°</w:t>
+            </w:r>
+            <w:proofErr w:type="spellEnd"/>
+            <w:r>
+              <w:rPr>
+                <w:b/>
+              </w:rPr>
+              <w:t xml:space="preserve"> </w:t>
             </w:r>
             <w:r>
               <w:rPr>
@@ -1847,11 +2083,19 @@
                 <w:b/>
               </w:rPr>
             </w:pPr>
-            <w:r>
-              <w:rPr>
-                <w:b/>
-              </w:rPr>
-              <w:t xml:space="preserve">Class </w:t>
+            <w:proofErr w:type="spellStart"/>
+            <w:r>
+              <w:rPr>
+                <w:b/>
+              </w:rPr>
+              <w:t>Class</w:t>
+            </w:r>
+            <w:proofErr w:type="spellEnd"/>
+            <w:r>
+              <w:rPr>
+                <w:b/>
+              </w:rPr>
+              <w:t xml:space="preserve"> </w:t>
             </w:r>
           </w:p>
         </w:tc>
@@ -1867,12 +2111,14 @@
                 <w:b/>
               </w:rPr>
             </w:pPr>
+            <w:proofErr w:type="spellStart"/>
             <w:r>
               <w:rPr>
                 <w:b/>
               </w:rPr>
               <w:t>Method</w:t>
             </w:r>
+            <w:proofErr w:type="spellEnd"/>
           </w:p>
         </w:tc>
         <w:tc>
@@ -1887,12 +2133,14 @@
                 <w:b/>
               </w:rPr>
             </w:pPr>
+            <w:proofErr w:type="spellStart"/>
             <w:r>
               <w:rPr>
                 <w:b/>
               </w:rPr>
               <w:t>Scenary</w:t>
             </w:r>
+            <w:proofErr w:type="spellEnd"/>
           </w:p>
         </w:tc>
         <w:tc>
@@ -1946,9 +2194,11 @@
             <w:vAlign w:val="center"/>
           </w:tcPr>
           <w:p>
+            <w:proofErr w:type="spellStart"/>
             <w:r>
               <w:t>GraphTest</w:t>
             </w:r>
+            <w:proofErr w:type="spellEnd"/>
           </w:p>
         </w:tc>
         <w:tc>
@@ -1960,18 +2210,27 @@
             <w:r>
               <w:t xml:space="preserve">+ </w:t>
             </w:r>
+            <w:proofErr w:type="spellStart"/>
             <w:r>
               <w:rPr>
                 <w:i/>
                 <w:iCs/>
               </w:rPr>
-              <w:t xml:space="preserve">removeVertex </w:t>
-            </w:r>
+              <w:t>removeVertex</w:t>
+            </w:r>
+            <w:proofErr w:type="spellEnd"/>
             <w:r>
               <w:rPr>
                 <w:i/>
                 <w:iCs/>
               </w:rPr>
+              <w:t xml:space="preserve"> </w:t>
+            </w:r>
+            <w:r>
+              <w:rPr>
+                <w:i/>
+                <w:iCs/>
+              </w:rPr>
               <w:t>()</w:t>
             </w:r>
           </w:p>
@@ -1988,9 +2247,11 @@
                 <w:u w:val="single"/>
               </w:rPr>
             </w:pPr>
+            <w:proofErr w:type="spellStart"/>
             <w:r>
               <w:t>Empty</w:t>
             </w:r>
+            <w:proofErr w:type="spellEnd"/>
           </w:p>
         </w:tc>
         <w:tc>
@@ -2002,9 +2263,19 @@
             <w:pPr>
               <w:jc w:val="center"/>
             </w:pPr>
-            <w:r>
-              <w:t>obj=null</w:t>
-            </w:r>
+            <w:proofErr w:type="spellStart"/>
+            <w:r>
+              <w:t>obj</w:t>
+            </w:r>
+            <w:proofErr w:type="spellEnd"/>
+            <w:r>
+              <w:t>=</w:t>
+            </w:r>
+            <w:proofErr w:type="spellStart"/>
+            <w:r>
+              <w:t>null</w:t>
+            </w:r>
+            <w:proofErr w:type="spellEnd"/>
           </w:p>
         </w:tc>
         <w:tc>
@@ -2076,7 +2347,21 @@
               <w:rPr>
                 <w:b/>
               </w:rPr>
-              <w:t xml:space="preserve"> N° </w:t>
+              <w:t xml:space="preserve"> </w:t>
+            </w:r>
+            <w:proofErr w:type="spellStart"/>
+            <w:r>
+              <w:rPr>
+                <w:b/>
+              </w:rPr>
+              <w:t>N°</w:t>
+            </w:r>
+            <w:proofErr w:type="spellEnd"/>
+            <w:r>
+              <w:rPr>
+                <w:b/>
+              </w:rPr>
+              <w:t xml:space="preserve"> </w:t>
             </w:r>
             <w:r>
               <w:rPr>
@@ -2117,8 +2402,6 @@
               </w:rPr>
               <w:t>Test that the program traverses the graph Correctly</w:t>
             </w:r>
-            <w:bookmarkStart w:id="0" w:name="_GoBack"/>
-            <w:bookmarkEnd w:id="0"/>
           </w:p>
         </w:tc>
       </w:tr>
@@ -2138,11 +2421,19 @@
                 <w:b/>
               </w:rPr>
             </w:pPr>
-            <w:r>
-              <w:rPr>
-                <w:b/>
-              </w:rPr>
-              <w:t xml:space="preserve">Class </w:t>
+            <w:proofErr w:type="spellStart"/>
+            <w:r>
+              <w:rPr>
+                <w:b/>
+              </w:rPr>
+              <w:t>Class</w:t>
+            </w:r>
+            <w:proofErr w:type="spellEnd"/>
+            <w:r>
+              <w:rPr>
+                <w:b/>
+              </w:rPr>
+              <w:t xml:space="preserve"> </w:t>
             </w:r>
           </w:p>
         </w:tc>
@@ -2158,12 +2449,14 @@
                 <w:b/>
               </w:rPr>
             </w:pPr>
+            <w:proofErr w:type="spellStart"/>
             <w:r>
               <w:rPr>
                 <w:b/>
               </w:rPr>
               <w:t>Method</w:t>
             </w:r>
+            <w:proofErr w:type="spellEnd"/>
           </w:p>
         </w:tc>
         <w:tc>
@@ -2178,12 +2471,14 @@
                 <w:b/>
               </w:rPr>
             </w:pPr>
+            <w:proofErr w:type="spellStart"/>
             <w:r>
               <w:rPr>
                 <w:b/>
               </w:rPr>
               <w:t>Scenary</w:t>
             </w:r>
+            <w:proofErr w:type="spellEnd"/>
           </w:p>
         </w:tc>
         <w:tc>
@@ -2237,9 +2532,11 @@
             <w:vAlign w:val="center"/>
           </w:tcPr>
           <w:p>
+            <w:proofErr w:type="spellStart"/>
             <w:r>
               <w:t>GraphTest</w:t>
             </w:r>
+            <w:proofErr w:type="spellEnd"/>
           </w:p>
         </w:tc>
         <w:tc>
@@ -2251,6 +2548,7 @@
             <w:r>
               <w:t xml:space="preserve">+ </w:t>
             </w:r>
+            <w:proofErr w:type="spellStart"/>
             <w:r>
               <w:rPr>
                 <w:i/>
@@ -2258,6 +2556,7 @@
               </w:rPr>
               <w:t>depthFirstSearch</w:t>
             </w:r>
+            <w:proofErr w:type="spellEnd"/>
             <w:r>
               <w:rPr>
                 <w:i/>
@@ -2286,9 +2585,11 @@
                 <w:u w:val="single"/>
               </w:rPr>
             </w:pPr>
+            <w:proofErr w:type="spellStart"/>
             <w:r>
               <w:t>Empty</w:t>
             </w:r>
+            <w:proofErr w:type="spellEnd"/>
           </w:p>
         </w:tc>
         <w:tc>
@@ -2318,7 +2619,21 @@
               <w:rPr>
                 <w:lang w:val="en-US"/>
               </w:rPr>
-              <w:t>It traverses and builds the dfs tree correctly</w:t>
+              <w:t xml:space="preserve">It traverses and builds the </w:t>
+            </w:r>
+            <w:proofErr w:type="spellStart"/>
+            <w:r>
+              <w:rPr>
+                <w:lang w:val="en-US"/>
+              </w:rPr>
+              <w:t>dfs</w:t>
+            </w:r>
+            <w:proofErr w:type="spellEnd"/>
+            <w:r>
+              <w:rPr>
+                <w:lang w:val="en-US"/>
+              </w:rPr>
+              <w:t xml:space="preserve"> tree correctly</w:t>
             </w:r>
           </w:p>
         </w:tc>
@@ -2371,7 +2686,21 @@
               <w:rPr>
                 <w:b/>
               </w:rPr>
-              <w:t xml:space="preserve"> N° </w:t>
+              <w:t xml:space="preserve"> </w:t>
+            </w:r>
+            <w:proofErr w:type="spellStart"/>
+            <w:r>
+              <w:rPr>
+                <w:b/>
+              </w:rPr>
+              <w:t>N°</w:t>
+            </w:r>
+            <w:proofErr w:type="spellEnd"/>
+            <w:r>
+              <w:rPr>
+                <w:b/>
+              </w:rPr>
+              <w:t xml:space="preserve"> </w:t>
             </w:r>
             <w:r>
               <w:rPr>
@@ -2431,11 +2760,19 @@
                 <w:b/>
               </w:rPr>
             </w:pPr>
-            <w:r>
-              <w:rPr>
-                <w:b/>
-              </w:rPr>
-              <w:t xml:space="preserve">Class </w:t>
+            <w:proofErr w:type="spellStart"/>
+            <w:r>
+              <w:rPr>
+                <w:b/>
+              </w:rPr>
+              <w:t>Class</w:t>
+            </w:r>
+            <w:proofErr w:type="spellEnd"/>
+            <w:r>
+              <w:rPr>
+                <w:b/>
+              </w:rPr>
+              <w:t xml:space="preserve"> </w:t>
             </w:r>
           </w:p>
         </w:tc>
@@ -2451,12 +2788,14 @@
                 <w:b/>
               </w:rPr>
             </w:pPr>
+            <w:proofErr w:type="spellStart"/>
             <w:r>
               <w:rPr>
                 <w:b/>
               </w:rPr>
               <w:t>Method</w:t>
             </w:r>
+            <w:proofErr w:type="spellEnd"/>
           </w:p>
         </w:tc>
         <w:tc>
@@ -2471,12 +2810,14 @@
                 <w:b/>
               </w:rPr>
             </w:pPr>
+            <w:proofErr w:type="spellStart"/>
             <w:r>
               <w:rPr>
                 <w:b/>
               </w:rPr>
               <w:t>Scenary</w:t>
             </w:r>
+            <w:proofErr w:type="spellEnd"/>
           </w:p>
         </w:tc>
         <w:tc>
@@ -2530,9 +2871,11 @@
             <w:vAlign w:val="center"/>
           </w:tcPr>
           <w:p>
+            <w:proofErr w:type="spellStart"/>
             <w:r>
               <w:t>GraphTest</w:t>
             </w:r>
+            <w:proofErr w:type="spellEnd"/>
           </w:p>
         </w:tc>
         <w:tc>
@@ -2544,6 +2887,7 @@
             <w:r>
               <w:t xml:space="preserve">+ </w:t>
             </w:r>
+            <w:proofErr w:type="spellStart"/>
             <w:r>
               <w:rPr>
                 <w:i/>
@@ -2551,6 +2895,7 @@
               </w:rPr>
               <w:t>depthFirstSearch</w:t>
             </w:r>
+            <w:proofErr w:type="spellEnd"/>
             <w:r>
               <w:rPr>
                 <w:i/>
@@ -2579,9 +2924,11 @@
                 <w:u w:val="single"/>
               </w:rPr>
             </w:pPr>
+            <w:proofErr w:type="spellStart"/>
             <w:r>
               <w:t>Empty</w:t>
             </w:r>
+            <w:proofErr w:type="spellEnd"/>
           </w:p>
         </w:tc>
         <w:tc>
@@ -2664,7 +3011,21 @@
               <w:rPr>
                 <w:b/>
               </w:rPr>
-              <w:t xml:space="preserve"> N° </w:t>
+              <w:t xml:space="preserve"> </w:t>
+            </w:r>
+            <w:proofErr w:type="spellStart"/>
+            <w:r>
+              <w:rPr>
+                <w:b/>
+              </w:rPr>
+              <w:t>N°</w:t>
+            </w:r>
+            <w:proofErr w:type="spellEnd"/>
+            <w:r>
+              <w:rPr>
+                <w:b/>
+              </w:rPr>
+              <w:t xml:space="preserve"> </w:t>
             </w:r>
             <w:r>
               <w:rPr>
@@ -2703,7 +3064,13 @@
               <w:rPr>
                 <w:lang w:val="en-US"/>
               </w:rPr>
-              <w:t>Test that the program traverses the graph Correctly</w:t>
+              <w:t>Test</w:t>
+            </w:r>
+            <w:r>
+              <w:rPr>
+                <w:lang w:val="en-US"/>
+              </w:rPr>
+              <w:t xml:space="preserve"> that the algorithm returns as little path as possible</w:t>
             </w:r>
           </w:p>
         </w:tc>
@@ -2724,11 +3091,19 @@
                 <w:b/>
               </w:rPr>
             </w:pPr>
-            <w:r>
-              <w:rPr>
-                <w:b/>
-              </w:rPr>
-              <w:t xml:space="preserve">Class </w:t>
+            <w:proofErr w:type="spellStart"/>
+            <w:r>
+              <w:rPr>
+                <w:b/>
+              </w:rPr>
+              <w:t>Class</w:t>
+            </w:r>
+            <w:proofErr w:type="spellEnd"/>
+            <w:r>
+              <w:rPr>
+                <w:b/>
+              </w:rPr>
+              <w:t xml:space="preserve"> </w:t>
             </w:r>
           </w:p>
         </w:tc>
@@ -2744,12 +3119,14 @@
                 <w:b/>
               </w:rPr>
             </w:pPr>
+            <w:proofErr w:type="spellStart"/>
             <w:r>
               <w:rPr>
                 <w:b/>
               </w:rPr>
               <w:t>Method</w:t>
             </w:r>
+            <w:proofErr w:type="spellEnd"/>
           </w:p>
         </w:tc>
         <w:tc>
@@ -2764,12 +3141,14 @@
                 <w:b/>
               </w:rPr>
             </w:pPr>
+            <w:proofErr w:type="spellStart"/>
             <w:r>
               <w:rPr>
                 <w:b/>
               </w:rPr>
               <w:t>Scenary</w:t>
             </w:r>
+            <w:proofErr w:type="spellEnd"/>
           </w:p>
         </w:tc>
         <w:tc>
@@ -2823,9 +3202,11 @@
             <w:vAlign w:val="center"/>
           </w:tcPr>
           <w:p>
+            <w:proofErr w:type="spellStart"/>
             <w:r>
               <w:t>GraphTest</w:t>
             </w:r>
+            <w:proofErr w:type="spellEnd"/>
           </w:p>
         </w:tc>
         <w:tc>
@@ -2837,18 +3218,27 @@
             <w:r>
               <w:t xml:space="preserve">+ </w:t>
             </w:r>
+            <w:proofErr w:type="spellStart"/>
             <w:r>
               <w:rPr>
                 <w:i/>
                 <w:iCs/>
               </w:rPr>
-              <w:t xml:space="preserve">dijkstra </w:t>
-            </w:r>
+              <w:t>dijkstra</w:t>
+            </w:r>
+            <w:proofErr w:type="spellEnd"/>
             <w:r>
               <w:rPr>
                 <w:i/>
                 <w:iCs/>
               </w:rPr>
+              <w:t xml:space="preserve"> </w:t>
+            </w:r>
+            <w:r>
+              <w:rPr>
+                <w:i/>
+                <w:iCs/>
+              </w:rPr>
               <w:t>()</w:t>
             </w:r>
           </w:p>
@@ -2865,9 +3255,11 @@
                 <w:u w:val="single"/>
               </w:rPr>
             </w:pPr>
+            <w:proofErr w:type="spellStart"/>
             <w:r>
               <w:t>Empty</w:t>
             </w:r>
+            <w:proofErr w:type="spellEnd"/>
           </w:p>
         </w:tc>
         <w:tc>
@@ -2897,7 +3289,19 @@
               <w:rPr>
                 <w:lang w:val="en-US"/>
               </w:rPr>
-              <w:t>Error. Cannot traverse empty graph.</w:t>
+              <w:t xml:space="preserve">Error. </w:t>
+            </w:r>
+            <w:r>
+              <w:rPr>
+                <w:lang w:val="en-US"/>
+              </w:rPr>
+              <w:t>The minimum path cannot be found</w:t>
+            </w:r>
+            <w:r>
+              <w:rPr>
+                <w:lang w:val="en-US"/>
+              </w:rPr>
+              <w:t>.</w:t>
             </w:r>
           </w:p>
         </w:tc>
@@ -2965,7 +3369,21 @@
               <w:rPr>
                 <w:b/>
               </w:rPr>
-              <w:t xml:space="preserve"> N° </w:t>
+              <w:t xml:space="preserve"> </w:t>
+            </w:r>
+            <w:proofErr w:type="spellStart"/>
+            <w:r>
+              <w:rPr>
+                <w:b/>
+              </w:rPr>
+              <w:t>N°</w:t>
+            </w:r>
+            <w:proofErr w:type="spellEnd"/>
+            <w:r>
+              <w:rPr>
+                <w:b/>
+              </w:rPr>
+              <w:t xml:space="preserve"> </w:t>
             </w:r>
             <w:r>
               <w:rPr>
@@ -3004,7 +3422,13 @@
               <w:rPr>
                 <w:lang w:val="en-US"/>
               </w:rPr>
-              <w:t>Test that the program traverses the graph Correctly</w:t>
+              <w:t>Test</w:t>
+            </w:r>
+            <w:r>
+              <w:rPr>
+                <w:lang w:val="en-US"/>
+              </w:rPr>
+              <w:t xml:space="preserve"> that the algorithm returns as little path as possible</w:t>
             </w:r>
           </w:p>
         </w:tc>
@@ -3025,11 +3449,19 @@
                 <w:b/>
               </w:rPr>
             </w:pPr>
-            <w:r>
-              <w:rPr>
-                <w:b/>
-              </w:rPr>
-              <w:t xml:space="preserve">Class </w:t>
+            <w:proofErr w:type="spellStart"/>
+            <w:r>
+              <w:rPr>
+                <w:b/>
+              </w:rPr>
+              <w:t>Class</w:t>
+            </w:r>
+            <w:proofErr w:type="spellEnd"/>
+            <w:r>
+              <w:rPr>
+                <w:b/>
+              </w:rPr>
+              <w:t xml:space="preserve"> </w:t>
             </w:r>
           </w:p>
         </w:tc>
@@ -3045,12 +3477,14 @@
                 <w:b/>
               </w:rPr>
             </w:pPr>
+            <w:proofErr w:type="spellStart"/>
             <w:r>
               <w:rPr>
                 <w:b/>
               </w:rPr>
               <w:t>Method</w:t>
             </w:r>
+            <w:proofErr w:type="spellEnd"/>
           </w:p>
         </w:tc>
         <w:tc>
@@ -3065,12 +3499,14 @@
                 <w:b/>
               </w:rPr>
             </w:pPr>
+            <w:proofErr w:type="spellStart"/>
             <w:r>
               <w:rPr>
                 <w:b/>
               </w:rPr>
               <w:t>Scenary</w:t>
             </w:r>
+            <w:proofErr w:type="spellEnd"/>
           </w:p>
         </w:tc>
         <w:tc>
@@ -3124,9 +3560,11 @@
             <w:vAlign w:val="center"/>
           </w:tcPr>
           <w:p>
+            <w:proofErr w:type="spellStart"/>
             <w:r>
               <w:t>GraphTest</w:t>
             </w:r>
+            <w:proofErr w:type="spellEnd"/>
           </w:p>
         </w:tc>
         <w:tc>
@@ -3138,6 +3576,7 @@
             <w:r>
               <w:t xml:space="preserve">+ </w:t>
             </w:r>
+            <w:proofErr w:type="spellStart"/>
             <w:r>
               <w:rPr>
                 <w:i/>
@@ -3145,6 +3584,7 @@
               </w:rPr>
               <w:t>dijkstra</w:t>
             </w:r>
+            <w:proofErr w:type="spellEnd"/>
             <w:r>
               <w:rPr>
                 <w:i/>
@@ -3173,9 +3613,11 @@
                 <w:u w:val="single"/>
               </w:rPr>
             </w:pPr>
+            <w:proofErr w:type="spellStart"/>
             <w:r>
               <w:t>Empty</w:t>
             </w:r>
+            <w:proofErr w:type="spellEnd"/>
           </w:p>
         </w:tc>
         <w:tc>
@@ -3205,7 +3647,13 @@
               <w:rPr>
                 <w:lang w:val="en-US"/>
               </w:rPr>
-              <w:t>It traverses and builds the tree correctly</w:t>
+              <w:t>F</w:t>
+            </w:r>
+            <w:r>
+              <w:rPr>
+                <w:lang w:val="en-US"/>
+              </w:rPr>
+              <w:t>ind the shortest path possible correctly</w:t>
             </w:r>
           </w:p>
         </w:tc>
@@ -3217,13 +3665,8 @@
           <w:lang w:val="en-US"/>
         </w:rPr>
       </w:pPr>
-    </w:p>
-    <w:p>
-      <w:pPr>
-        <w:rPr>
-          <w:lang w:val="en-US"/>
-        </w:rPr>
-      </w:pPr>
+      <w:bookmarkStart w:id="0" w:name="_GoBack"/>
+      <w:bookmarkEnd w:id="0"/>
       <w:r>
         <w:rPr>
           <w:lang w:val="en-US"/>

</xml_diff>

<commit_message>
Changes in test design
</commit_message>
<xml_diff>
--- a/Documents/Test design.docx
+++ b/Documents/Test design.docx
@@ -3653,7 +3653,21 @@
               <w:rPr>
                 <w:lang w:val="en-US"/>
               </w:rPr>
-              <w:t>ind the shortest path possible correctly</w:t>
+              <w:t xml:space="preserve">ind the </w:t>
+            </w:r>
+            <w:r>
+              <w:rPr>
+                <w:lang w:val="en-US"/>
+              </w:rPr>
+              <w:t>minimum</w:t>
+            </w:r>
+            <w:bookmarkStart w:id="0" w:name="_GoBack"/>
+            <w:bookmarkEnd w:id="0"/>
+            <w:r>
+              <w:rPr>
+                <w:lang w:val="en-US"/>
+              </w:rPr>
+              <w:t xml:space="preserve"> path possible correctly</w:t>
             </w:r>
           </w:p>
         </w:tc>
@@ -3665,8 +3679,6 @@
           <w:lang w:val="en-US"/>
         </w:rPr>
       </w:pPr>
-      <w:bookmarkStart w:id="0" w:name="_GoBack"/>
-      <w:bookmarkEnd w:id="0"/>
       <w:r>
         <w:rPr>
           <w:lang w:val="en-US"/>

</xml_diff>

<commit_message>
Made changes in test design
</commit_message>
<xml_diff>
--- a/Documents/Test design.docx
+++ b/Documents/Test design.docx
@@ -105,21 +105,7 @@
               <w:rPr>
                 <w:b/>
               </w:rPr>
-              <w:t xml:space="preserve"> </w:t>
-            </w:r>
-            <w:proofErr w:type="spellStart"/>
-            <w:r>
-              <w:rPr>
-                <w:b/>
-              </w:rPr>
-              <w:t>N°</w:t>
-            </w:r>
-            <w:proofErr w:type="spellEnd"/>
-            <w:r>
-              <w:rPr>
-                <w:b/>
-              </w:rPr>
-              <w:t xml:space="preserve"> 1</w:t>
+              <w:t xml:space="preserve"> N° 1</w:t>
             </w:r>
           </w:p>
         </w:tc>
@@ -167,19 +153,11 @@
                 <w:b/>
               </w:rPr>
             </w:pPr>
-            <w:proofErr w:type="spellStart"/>
-            <w:r>
-              <w:rPr>
-                <w:b/>
-              </w:rPr>
-              <w:t>Class</w:t>
-            </w:r>
-            <w:proofErr w:type="spellEnd"/>
-            <w:r>
-              <w:rPr>
-                <w:b/>
-              </w:rPr>
-              <w:t xml:space="preserve"> </w:t>
+            <w:r>
+              <w:rPr>
+                <w:b/>
+              </w:rPr>
+              <w:t xml:space="preserve">Class </w:t>
             </w:r>
           </w:p>
         </w:tc>
@@ -195,14 +173,12 @@
                 <w:b/>
               </w:rPr>
             </w:pPr>
-            <w:proofErr w:type="spellStart"/>
             <w:r>
               <w:rPr>
                 <w:b/>
               </w:rPr>
               <w:t>Method</w:t>
             </w:r>
-            <w:proofErr w:type="spellEnd"/>
           </w:p>
         </w:tc>
         <w:tc>
@@ -217,14 +193,12 @@
                 <w:b/>
               </w:rPr>
             </w:pPr>
-            <w:proofErr w:type="spellStart"/>
             <w:r>
               <w:rPr>
                 <w:b/>
               </w:rPr>
               <w:t>Scenary</w:t>
             </w:r>
-            <w:proofErr w:type="spellEnd"/>
           </w:p>
         </w:tc>
         <w:tc>
@@ -278,11 +252,9 @@
             <w:vAlign w:val="center"/>
           </w:tcPr>
           <w:p>
-            <w:proofErr w:type="spellStart"/>
             <w:r>
               <w:t>GraphTest</w:t>
             </w:r>
-            <w:proofErr w:type="spellEnd"/>
           </w:p>
         </w:tc>
         <w:tc>
@@ -294,21 +266,12 @@
             <w:r>
               <w:t xml:space="preserve">+ </w:t>
             </w:r>
-            <w:proofErr w:type="spellStart"/>
             <w:r>
               <w:rPr>
                 <w:i/>
                 <w:iCs/>
               </w:rPr>
-              <w:t>Graph</w:t>
-            </w:r>
-            <w:proofErr w:type="spellEnd"/>
-            <w:r>
-              <w:rPr>
-                <w:i/>
-                <w:iCs/>
-              </w:rPr>
-              <w:t>()</w:t>
+              <w:t>Graph()</w:t>
             </w:r>
           </w:p>
         </w:tc>
@@ -324,11 +287,9 @@
                 <w:u w:val="single"/>
               </w:rPr>
             </w:pPr>
-            <w:proofErr w:type="spellStart"/>
             <w:r>
               <w:t>Empty</w:t>
             </w:r>
-            <w:proofErr w:type="spellEnd"/>
           </w:p>
         </w:tc>
         <w:tc>
@@ -340,11 +301,9 @@
             <w:pPr>
               <w:jc w:val="center"/>
             </w:pPr>
-            <w:proofErr w:type="spellStart"/>
             <w:r>
               <w:t>Empty</w:t>
             </w:r>
-            <w:proofErr w:type="spellEnd"/>
           </w:p>
         </w:tc>
         <w:tc>
@@ -416,21 +375,7 @@
               <w:rPr>
                 <w:b/>
               </w:rPr>
-              <w:t xml:space="preserve"> </w:t>
-            </w:r>
-            <w:proofErr w:type="spellStart"/>
-            <w:r>
-              <w:rPr>
-                <w:b/>
-              </w:rPr>
-              <w:t>N°</w:t>
-            </w:r>
-            <w:proofErr w:type="spellEnd"/>
-            <w:r>
-              <w:rPr>
-                <w:b/>
-              </w:rPr>
-              <w:t xml:space="preserve"> </w:t>
+              <w:t xml:space="preserve"> N° </w:t>
             </w:r>
             <w:r>
               <w:rPr>
@@ -484,19 +429,11 @@
                 <w:b/>
               </w:rPr>
             </w:pPr>
-            <w:proofErr w:type="spellStart"/>
-            <w:r>
-              <w:rPr>
-                <w:b/>
-              </w:rPr>
-              <w:t>Class</w:t>
-            </w:r>
-            <w:proofErr w:type="spellEnd"/>
-            <w:r>
-              <w:rPr>
-                <w:b/>
-              </w:rPr>
-              <w:t xml:space="preserve"> </w:t>
+            <w:r>
+              <w:rPr>
+                <w:b/>
+              </w:rPr>
+              <w:t xml:space="preserve">Class </w:t>
             </w:r>
           </w:p>
         </w:tc>
@@ -512,14 +449,12 @@
                 <w:b/>
               </w:rPr>
             </w:pPr>
-            <w:proofErr w:type="spellStart"/>
             <w:r>
               <w:rPr>
                 <w:b/>
               </w:rPr>
               <w:t>Method</w:t>
             </w:r>
-            <w:proofErr w:type="spellEnd"/>
           </w:p>
         </w:tc>
         <w:tc>
@@ -534,14 +469,12 @@
                 <w:b/>
               </w:rPr>
             </w:pPr>
-            <w:proofErr w:type="spellStart"/>
             <w:r>
               <w:rPr>
                 <w:b/>
               </w:rPr>
               <w:t>Scenary</w:t>
             </w:r>
-            <w:proofErr w:type="spellEnd"/>
           </w:p>
         </w:tc>
         <w:tc>
@@ -595,11 +528,9 @@
             <w:vAlign w:val="center"/>
           </w:tcPr>
           <w:p>
-            <w:proofErr w:type="spellStart"/>
             <w:r>
               <w:t>VertexTest</w:t>
             </w:r>
-            <w:proofErr w:type="spellEnd"/>
           </w:p>
         </w:tc>
         <w:tc>
@@ -611,21 +542,12 @@
             <w:r>
               <w:t xml:space="preserve">+ </w:t>
             </w:r>
-            <w:proofErr w:type="spellStart"/>
             <w:r>
               <w:rPr>
                 <w:i/>
                 <w:iCs/>
               </w:rPr>
-              <w:t>Vertex</w:t>
-            </w:r>
-            <w:proofErr w:type="spellEnd"/>
-            <w:r>
-              <w:rPr>
-                <w:i/>
-                <w:iCs/>
-              </w:rPr>
-              <w:t>()</w:t>
+              <w:t>Vertex()</w:t>
             </w:r>
           </w:p>
         </w:tc>
@@ -641,11 +563,9 @@
                 <w:u w:val="single"/>
               </w:rPr>
             </w:pPr>
-            <w:proofErr w:type="spellStart"/>
             <w:r>
               <w:t>Empty</w:t>
             </w:r>
-            <w:proofErr w:type="spellEnd"/>
           </w:p>
         </w:tc>
         <w:tc>
@@ -657,11 +577,9 @@
             <w:pPr>
               <w:jc w:val="center"/>
             </w:pPr>
-            <w:proofErr w:type="spellStart"/>
             <w:r>
               <w:t>obj</w:t>
             </w:r>
-            <w:proofErr w:type="spellEnd"/>
           </w:p>
         </w:tc>
         <w:tc>
@@ -680,13 +598,7 @@
               <w:rPr>
                 <w:lang w:val="en-US"/>
               </w:rPr>
-              <w:t>A</w:t>
-            </w:r>
-            <w:r>
-              <w:rPr>
-                <w:lang w:val="en-US"/>
-              </w:rPr>
-              <w:t>n object of class Vertex is created</w:t>
+              <w:t>An object of class Vertex is created</w:t>
             </w:r>
           </w:p>
         </w:tc>
@@ -739,21 +651,7 @@
               <w:rPr>
                 <w:b/>
               </w:rPr>
-              <w:t xml:space="preserve"> </w:t>
-            </w:r>
-            <w:proofErr w:type="spellStart"/>
-            <w:r>
-              <w:rPr>
-                <w:b/>
-              </w:rPr>
-              <w:t>N°</w:t>
-            </w:r>
-            <w:proofErr w:type="spellEnd"/>
-            <w:r>
-              <w:rPr>
-                <w:b/>
-              </w:rPr>
-              <w:t xml:space="preserve"> </w:t>
+              <w:t xml:space="preserve"> N° </w:t>
             </w:r>
             <w:r>
               <w:rPr>
@@ -807,19 +705,11 @@
                 <w:b/>
               </w:rPr>
             </w:pPr>
-            <w:proofErr w:type="spellStart"/>
-            <w:r>
-              <w:rPr>
-                <w:b/>
-              </w:rPr>
-              <w:t>Class</w:t>
-            </w:r>
-            <w:proofErr w:type="spellEnd"/>
-            <w:r>
-              <w:rPr>
-                <w:b/>
-              </w:rPr>
-              <w:t xml:space="preserve"> </w:t>
+            <w:r>
+              <w:rPr>
+                <w:b/>
+              </w:rPr>
+              <w:t xml:space="preserve">Class </w:t>
             </w:r>
           </w:p>
         </w:tc>
@@ -835,14 +725,12 @@
                 <w:b/>
               </w:rPr>
             </w:pPr>
-            <w:proofErr w:type="spellStart"/>
             <w:r>
               <w:rPr>
                 <w:b/>
               </w:rPr>
               <w:t>Method</w:t>
             </w:r>
-            <w:proofErr w:type="spellEnd"/>
           </w:p>
         </w:tc>
         <w:tc>
@@ -857,14 +745,12 @@
                 <w:b/>
               </w:rPr>
             </w:pPr>
-            <w:proofErr w:type="spellStart"/>
             <w:r>
               <w:rPr>
                 <w:b/>
               </w:rPr>
               <w:t>Scenary</w:t>
             </w:r>
-            <w:proofErr w:type="spellEnd"/>
           </w:p>
         </w:tc>
         <w:tc>
@@ -918,11 +804,9 @@
             <w:vAlign w:val="center"/>
           </w:tcPr>
           <w:p>
-            <w:proofErr w:type="spellStart"/>
             <w:r>
               <w:t>EdgeTest</w:t>
             </w:r>
-            <w:proofErr w:type="spellEnd"/>
           </w:p>
         </w:tc>
         <w:tc>
@@ -955,11 +839,9 @@
                 <w:u w:val="single"/>
               </w:rPr>
             </w:pPr>
-            <w:proofErr w:type="spellStart"/>
             <w:r>
               <w:t>Empty</w:t>
             </w:r>
-            <w:proofErr w:type="spellEnd"/>
           </w:p>
         </w:tc>
         <w:tc>
@@ -1064,21 +946,7 @@
               <w:rPr>
                 <w:b/>
               </w:rPr>
-              <w:t xml:space="preserve"> </w:t>
-            </w:r>
-            <w:proofErr w:type="spellStart"/>
-            <w:r>
-              <w:rPr>
-                <w:b/>
-              </w:rPr>
-              <w:t>N°</w:t>
-            </w:r>
-            <w:proofErr w:type="spellEnd"/>
-            <w:r>
-              <w:rPr>
-                <w:b/>
-              </w:rPr>
-              <w:t xml:space="preserve"> </w:t>
+              <w:t xml:space="preserve"> N° </w:t>
             </w:r>
             <w:r>
               <w:rPr>
@@ -1132,19 +1000,11 @@
                 <w:b/>
               </w:rPr>
             </w:pPr>
-            <w:proofErr w:type="spellStart"/>
-            <w:r>
-              <w:rPr>
-                <w:b/>
-              </w:rPr>
-              <w:t>Class</w:t>
-            </w:r>
-            <w:proofErr w:type="spellEnd"/>
-            <w:r>
-              <w:rPr>
-                <w:b/>
-              </w:rPr>
-              <w:t xml:space="preserve"> </w:t>
+            <w:r>
+              <w:rPr>
+                <w:b/>
+              </w:rPr>
+              <w:t xml:space="preserve">Class </w:t>
             </w:r>
           </w:p>
         </w:tc>
@@ -1160,14 +1020,12 @@
                 <w:b/>
               </w:rPr>
             </w:pPr>
-            <w:proofErr w:type="spellStart"/>
             <w:r>
               <w:rPr>
                 <w:b/>
               </w:rPr>
               <w:t>Method</w:t>
             </w:r>
-            <w:proofErr w:type="spellEnd"/>
           </w:p>
         </w:tc>
         <w:tc>
@@ -1182,14 +1040,12 @@
                 <w:b/>
               </w:rPr>
             </w:pPr>
-            <w:proofErr w:type="spellStart"/>
             <w:r>
               <w:rPr>
                 <w:b/>
               </w:rPr>
               <w:t>Scenary</w:t>
             </w:r>
-            <w:proofErr w:type="spellEnd"/>
           </w:p>
         </w:tc>
         <w:tc>
@@ -1243,11 +1099,9 @@
             <w:vAlign w:val="center"/>
           </w:tcPr>
           <w:p>
-            <w:proofErr w:type="spellStart"/>
             <w:r>
               <w:t>GraphTest</w:t>
             </w:r>
-            <w:proofErr w:type="spellEnd"/>
           </w:p>
         </w:tc>
         <w:tc>
@@ -1259,7 +1113,6 @@
             <w:r>
               <w:t xml:space="preserve">+ </w:t>
             </w:r>
-            <w:proofErr w:type="spellStart"/>
             <w:r>
               <w:rPr>
                 <w:i/>
@@ -1267,7 +1120,6 @@
               </w:rPr>
               <w:t>addVertex</w:t>
             </w:r>
-            <w:proofErr w:type="spellEnd"/>
             <w:r>
               <w:rPr>
                 <w:i/>
@@ -1289,11 +1141,9 @@
                 <w:u w:val="single"/>
               </w:rPr>
             </w:pPr>
-            <w:proofErr w:type="spellStart"/>
             <w:r>
               <w:t>Empty</w:t>
             </w:r>
-            <w:proofErr w:type="spellEnd"/>
           </w:p>
         </w:tc>
         <w:tc>
@@ -1305,11 +1155,9 @@
             <w:pPr>
               <w:jc w:val="center"/>
             </w:pPr>
-            <w:proofErr w:type="spellStart"/>
             <w:r>
               <w:t>obj</w:t>
             </w:r>
-            <w:proofErr w:type="spellEnd"/>
           </w:p>
         </w:tc>
         <w:tc>
@@ -1381,21 +1229,7 @@
               <w:rPr>
                 <w:b/>
               </w:rPr>
-              <w:t xml:space="preserve"> </w:t>
-            </w:r>
-            <w:proofErr w:type="spellStart"/>
-            <w:r>
-              <w:rPr>
-                <w:b/>
-              </w:rPr>
-              <w:t>N°</w:t>
-            </w:r>
-            <w:proofErr w:type="spellEnd"/>
-            <w:r>
-              <w:rPr>
-                <w:b/>
-              </w:rPr>
-              <w:t xml:space="preserve"> </w:t>
+              <w:t xml:space="preserve"> N° </w:t>
             </w:r>
             <w:r>
               <w:rPr>
@@ -1449,19 +1283,11 @@
                 <w:b/>
               </w:rPr>
             </w:pPr>
-            <w:proofErr w:type="spellStart"/>
-            <w:r>
-              <w:rPr>
-                <w:b/>
-              </w:rPr>
-              <w:t>Class</w:t>
-            </w:r>
-            <w:proofErr w:type="spellEnd"/>
-            <w:r>
-              <w:rPr>
-                <w:b/>
-              </w:rPr>
-              <w:t xml:space="preserve"> </w:t>
+            <w:r>
+              <w:rPr>
+                <w:b/>
+              </w:rPr>
+              <w:t xml:space="preserve">Class </w:t>
             </w:r>
           </w:p>
         </w:tc>
@@ -1477,14 +1303,12 @@
                 <w:b/>
               </w:rPr>
             </w:pPr>
-            <w:proofErr w:type="spellStart"/>
             <w:r>
               <w:rPr>
                 <w:b/>
               </w:rPr>
               <w:t>Method</w:t>
             </w:r>
-            <w:proofErr w:type="spellEnd"/>
           </w:p>
         </w:tc>
         <w:tc>
@@ -1499,14 +1323,12 @@
                 <w:b/>
               </w:rPr>
             </w:pPr>
-            <w:proofErr w:type="spellStart"/>
             <w:r>
               <w:rPr>
                 <w:b/>
               </w:rPr>
               <w:t>Scenary</w:t>
             </w:r>
-            <w:proofErr w:type="spellEnd"/>
           </w:p>
         </w:tc>
         <w:tc>
@@ -1560,11 +1382,9 @@
             <w:vAlign w:val="center"/>
           </w:tcPr>
           <w:p>
-            <w:proofErr w:type="spellStart"/>
             <w:r>
               <w:t>GraphTest</w:t>
             </w:r>
-            <w:proofErr w:type="spellEnd"/>
           </w:p>
         </w:tc>
         <w:tc>
@@ -1576,7 +1396,6 @@
             <w:r>
               <w:t xml:space="preserve">+ </w:t>
             </w:r>
-            <w:proofErr w:type="spellStart"/>
             <w:r>
               <w:rPr>
                 <w:i/>
@@ -1584,7 +1403,6 @@
               </w:rPr>
               <w:t>addVertex</w:t>
             </w:r>
-            <w:proofErr w:type="spellEnd"/>
             <w:r>
               <w:rPr>
                 <w:i/>
@@ -1606,11 +1424,9 @@
                 <w:u w:val="single"/>
               </w:rPr>
             </w:pPr>
-            <w:proofErr w:type="spellStart"/>
             <w:r>
               <w:t>Empty</w:t>
             </w:r>
-            <w:proofErr w:type="spellEnd"/>
           </w:p>
         </w:tc>
         <w:tc>
@@ -1622,19 +1438,9 @@
             <w:pPr>
               <w:jc w:val="center"/>
             </w:pPr>
-            <w:proofErr w:type="spellStart"/>
-            <w:r>
-              <w:t>obj</w:t>
-            </w:r>
-            <w:proofErr w:type="spellEnd"/>
-            <w:r>
-              <w:t>=</w:t>
-            </w:r>
-            <w:proofErr w:type="spellStart"/>
-            <w:r>
-              <w:t>null</w:t>
-            </w:r>
-            <w:proofErr w:type="spellEnd"/>
+            <w:r>
+              <w:t>obj=null</w:t>
+            </w:r>
           </w:p>
         </w:tc>
         <w:tc>
@@ -1713,21 +1519,7 @@
               <w:rPr>
                 <w:b/>
               </w:rPr>
-              <w:t xml:space="preserve"> </w:t>
-            </w:r>
-            <w:proofErr w:type="spellStart"/>
-            <w:r>
-              <w:rPr>
-                <w:b/>
-              </w:rPr>
-              <w:t>N°</w:t>
-            </w:r>
-            <w:proofErr w:type="spellEnd"/>
-            <w:r>
-              <w:rPr>
-                <w:b/>
-              </w:rPr>
-              <w:t xml:space="preserve"> </w:t>
+              <w:t xml:space="preserve"> N° </w:t>
             </w:r>
             <w:r>
               <w:rPr>
@@ -1781,19 +1573,11 @@
                 <w:b/>
               </w:rPr>
             </w:pPr>
-            <w:proofErr w:type="spellStart"/>
-            <w:r>
-              <w:rPr>
-                <w:b/>
-              </w:rPr>
-              <w:t>Class</w:t>
-            </w:r>
-            <w:proofErr w:type="spellEnd"/>
-            <w:r>
-              <w:rPr>
-                <w:b/>
-              </w:rPr>
-              <w:t xml:space="preserve"> </w:t>
+            <w:r>
+              <w:rPr>
+                <w:b/>
+              </w:rPr>
+              <w:t xml:space="preserve">Class </w:t>
             </w:r>
           </w:p>
         </w:tc>
@@ -1809,14 +1593,12 @@
                 <w:b/>
               </w:rPr>
             </w:pPr>
-            <w:proofErr w:type="spellStart"/>
             <w:r>
               <w:rPr>
                 <w:b/>
               </w:rPr>
               <w:t>Method</w:t>
             </w:r>
-            <w:proofErr w:type="spellEnd"/>
           </w:p>
         </w:tc>
         <w:tc>
@@ -1831,14 +1613,12 @@
                 <w:b/>
               </w:rPr>
             </w:pPr>
-            <w:proofErr w:type="spellStart"/>
             <w:r>
               <w:rPr>
                 <w:b/>
               </w:rPr>
               <w:t>Scenary</w:t>
             </w:r>
-            <w:proofErr w:type="spellEnd"/>
           </w:p>
         </w:tc>
         <w:tc>
@@ -1892,11 +1672,9 @@
             <w:vAlign w:val="center"/>
           </w:tcPr>
           <w:p>
-            <w:proofErr w:type="spellStart"/>
             <w:r>
               <w:t>GraphTest</w:t>
             </w:r>
-            <w:proofErr w:type="spellEnd"/>
           </w:p>
         </w:tc>
         <w:tc>
@@ -1908,27 +1686,18 @@
             <w:r>
               <w:t xml:space="preserve">+ </w:t>
             </w:r>
-            <w:proofErr w:type="spellStart"/>
             <w:r>
               <w:rPr>
                 <w:i/>
                 <w:iCs/>
               </w:rPr>
-              <w:t>removeVertex</w:t>
-            </w:r>
-            <w:proofErr w:type="spellEnd"/>
+              <w:t xml:space="preserve">removeVertex </w:t>
+            </w:r>
             <w:r>
               <w:rPr>
                 <w:i/>
                 <w:iCs/>
               </w:rPr>
-              <w:t xml:space="preserve"> </w:t>
-            </w:r>
-            <w:r>
-              <w:rPr>
-                <w:i/>
-                <w:iCs/>
-              </w:rPr>
               <w:t>()</w:t>
             </w:r>
           </w:p>
@@ -1945,11 +1714,9 @@
                 <w:u w:val="single"/>
               </w:rPr>
             </w:pPr>
-            <w:proofErr w:type="spellStart"/>
             <w:r>
               <w:t>Empty</w:t>
             </w:r>
-            <w:proofErr w:type="spellEnd"/>
           </w:p>
         </w:tc>
         <w:tc>
@@ -1961,11 +1728,9 @@
             <w:pPr>
               <w:jc w:val="center"/>
             </w:pPr>
-            <w:proofErr w:type="spellStart"/>
             <w:r>
               <w:t>obj</w:t>
             </w:r>
-            <w:proofErr w:type="spellEnd"/>
           </w:p>
         </w:tc>
         <w:tc>
@@ -2015,21 +1780,7 @@
               <w:rPr>
                 <w:b/>
               </w:rPr>
-              <w:t xml:space="preserve"> </w:t>
-            </w:r>
-            <w:proofErr w:type="spellStart"/>
-            <w:r>
-              <w:rPr>
-                <w:b/>
-              </w:rPr>
-              <w:t>N°</w:t>
-            </w:r>
-            <w:proofErr w:type="spellEnd"/>
-            <w:r>
-              <w:rPr>
-                <w:b/>
-              </w:rPr>
-              <w:t xml:space="preserve"> </w:t>
+              <w:t xml:space="preserve"> N° </w:t>
             </w:r>
             <w:r>
               <w:rPr>
@@ -2083,19 +1834,11 @@
                 <w:b/>
               </w:rPr>
             </w:pPr>
-            <w:proofErr w:type="spellStart"/>
-            <w:r>
-              <w:rPr>
-                <w:b/>
-              </w:rPr>
-              <w:t>Class</w:t>
-            </w:r>
-            <w:proofErr w:type="spellEnd"/>
-            <w:r>
-              <w:rPr>
-                <w:b/>
-              </w:rPr>
-              <w:t xml:space="preserve"> </w:t>
+            <w:r>
+              <w:rPr>
+                <w:b/>
+              </w:rPr>
+              <w:t xml:space="preserve">Class </w:t>
             </w:r>
           </w:p>
         </w:tc>
@@ -2111,14 +1854,12 @@
                 <w:b/>
               </w:rPr>
             </w:pPr>
-            <w:proofErr w:type="spellStart"/>
             <w:r>
               <w:rPr>
                 <w:b/>
               </w:rPr>
               <w:t>Method</w:t>
             </w:r>
-            <w:proofErr w:type="spellEnd"/>
           </w:p>
         </w:tc>
         <w:tc>
@@ -2133,14 +1874,12 @@
                 <w:b/>
               </w:rPr>
             </w:pPr>
-            <w:proofErr w:type="spellStart"/>
             <w:r>
               <w:rPr>
                 <w:b/>
               </w:rPr>
               <w:t>Scenary</w:t>
             </w:r>
-            <w:proofErr w:type="spellEnd"/>
           </w:p>
         </w:tc>
         <w:tc>
@@ -2194,11 +1933,9 @@
             <w:vAlign w:val="center"/>
           </w:tcPr>
           <w:p>
-            <w:proofErr w:type="spellStart"/>
             <w:r>
               <w:t>GraphTest</w:t>
             </w:r>
-            <w:proofErr w:type="spellEnd"/>
           </w:p>
         </w:tc>
         <w:tc>
@@ -2210,27 +1947,18 @@
             <w:r>
               <w:t xml:space="preserve">+ </w:t>
             </w:r>
-            <w:proofErr w:type="spellStart"/>
             <w:r>
               <w:rPr>
                 <w:i/>
                 <w:iCs/>
               </w:rPr>
-              <w:t>removeVertex</w:t>
-            </w:r>
-            <w:proofErr w:type="spellEnd"/>
+              <w:t xml:space="preserve">removeVertex </w:t>
+            </w:r>
             <w:r>
               <w:rPr>
                 <w:i/>
                 <w:iCs/>
               </w:rPr>
-              <w:t xml:space="preserve"> </w:t>
-            </w:r>
-            <w:r>
-              <w:rPr>
-                <w:i/>
-                <w:iCs/>
-              </w:rPr>
               <w:t>()</w:t>
             </w:r>
           </w:p>
@@ -2247,11 +1975,9 @@
                 <w:u w:val="single"/>
               </w:rPr>
             </w:pPr>
-            <w:proofErr w:type="spellStart"/>
             <w:r>
               <w:t>Empty</w:t>
             </w:r>
-            <w:proofErr w:type="spellEnd"/>
           </w:p>
         </w:tc>
         <w:tc>
@@ -2263,19 +1989,9 @@
             <w:pPr>
               <w:jc w:val="center"/>
             </w:pPr>
-            <w:proofErr w:type="spellStart"/>
-            <w:r>
-              <w:t>obj</w:t>
-            </w:r>
-            <w:proofErr w:type="spellEnd"/>
-            <w:r>
-              <w:t>=</w:t>
-            </w:r>
-            <w:proofErr w:type="spellStart"/>
-            <w:r>
-              <w:t>null</w:t>
-            </w:r>
-            <w:proofErr w:type="spellEnd"/>
+            <w:r>
+              <w:t>obj=null</w:t>
+            </w:r>
           </w:p>
         </w:tc>
         <w:tc>
@@ -2347,21 +2063,7 @@
               <w:rPr>
                 <w:b/>
               </w:rPr>
-              <w:t xml:space="preserve"> </w:t>
-            </w:r>
-            <w:proofErr w:type="spellStart"/>
-            <w:r>
-              <w:rPr>
-                <w:b/>
-              </w:rPr>
-              <w:t>N°</w:t>
-            </w:r>
-            <w:proofErr w:type="spellEnd"/>
-            <w:r>
-              <w:rPr>
-                <w:b/>
-              </w:rPr>
-              <w:t xml:space="preserve"> </w:t>
+              <w:t xml:space="preserve"> N° </w:t>
             </w:r>
             <w:r>
               <w:rPr>
@@ -2421,19 +2123,11 @@
                 <w:b/>
               </w:rPr>
             </w:pPr>
-            <w:proofErr w:type="spellStart"/>
-            <w:r>
-              <w:rPr>
-                <w:b/>
-              </w:rPr>
-              <w:t>Class</w:t>
-            </w:r>
-            <w:proofErr w:type="spellEnd"/>
-            <w:r>
-              <w:rPr>
-                <w:b/>
-              </w:rPr>
-              <w:t xml:space="preserve"> </w:t>
+            <w:r>
+              <w:rPr>
+                <w:b/>
+              </w:rPr>
+              <w:t xml:space="preserve">Class </w:t>
             </w:r>
           </w:p>
         </w:tc>
@@ -2449,14 +2143,12 @@
                 <w:b/>
               </w:rPr>
             </w:pPr>
-            <w:proofErr w:type="spellStart"/>
             <w:r>
               <w:rPr>
                 <w:b/>
               </w:rPr>
               <w:t>Method</w:t>
             </w:r>
-            <w:proofErr w:type="spellEnd"/>
           </w:p>
         </w:tc>
         <w:tc>
@@ -2471,14 +2163,12 @@
                 <w:b/>
               </w:rPr>
             </w:pPr>
-            <w:proofErr w:type="spellStart"/>
             <w:r>
               <w:rPr>
                 <w:b/>
               </w:rPr>
               <w:t>Scenary</w:t>
             </w:r>
-            <w:proofErr w:type="spellEnd"/>
           </w:p>
         </w:tc>
         <w:tc>
@@ -2532,11 +2222,9 @@
             <w:vAlign w:val="center"/>
           </w:tcPr>
           <w:p>
-            <w:proofErr w:type="spellStart"/>
             <w:r>
               <w:t>GraphTest</w:t>
             </w:r>
-            <w:proofErr w:type="spellEnd"/>
           </w:p>
         </w:tc>
         <w:tc>
@@ -2548,15 +2236,13 @@
             <w:r>
               <w:t xml:space="preserve">+ </w:t>
             </w:r>
-            <w:proofErr w:type="spellStart"/>
             <w:r>
               <w:rPr>
                 <w:i/>
                 <w:iCs/>
               </w:rPr>
-              <w:t>depthFirstSearch</w:t>
-            </w:r>
-            <w:proofErr w:type="spellEnd"/>
+              <w:t>breathFirstSearch</w:t>
+            </w:r>
             <w:r>
               <w:rPr>
                 <w:i/>
@@ -2585,11 +2271,9 @@
                 <w:u w:val="single"/>
               </w:rPr>
             </w:pPr>
-            <w:proofErr w:type="spellStart"/>
             <w:r>
               <w:t>Empty</w:t>
             </w:r>
-            <w:proofErr w:type="spellEnd"/>
           </w:p>
         </w:tc>
         <w:tc>
@@ -2621,14 +2305,12 @@
               </w:rPr>
               <w:t xml:space="preserve">It traverses and builds the </w:t>
             </w:r>
-            <w:proofErr w:type="spellStart"/>
-            <w:r>
-              <w:rPr>
-                <w:lang w:val="en-US"/>
-              </w:rPr>
-              <w:t>dfs</w:t>
-            </w:r>
-            <w:proofErr w:type="spellEnd"/>
+            <w:r>
+              <w:rPr>
+                <w:lang w:val="en-US"/>
+              </w:rPr>
+              <w:t>bfs</w:t>
+            </w:r>
             <w:r>
               <w:rPr>
                 <w:lang w:val="en-US"/>
@@ -2686,21 +2368,7 @@
               <w:rPr>
                 <w:b/>
               </w:rPr>
-              <w:t xml:space="preserve"> </w:t>
-            </w:r>
-            <w:proofErr w:type="spellStart"/>
-            <w:r>
-              <w:rPr>
-                <w:b/>
-              </w:rPr>
-              <w:t>N°</w:t>
-            </w:r>
-            <w:proofErr w:type="spellEnd"/>
-            <w:r>
-              <w:rPr>
-                <w:b/>
-              </w:rPr>
-              <w:t xml:space="preserve"> </w:t>
+              <w:t xml:space="preserve"> N° </w:t>
             </w:r>
             <w:r>
               <w:rPr>
@@ -2760,19 +2428,11 @@
                 <w:b/>
               </w:rPr>
             </w:pPr>
-            <w:proofErr w:type="spellStart"/>
-            <w:r>
-              <w:rPr>
-                <w:b/>
-              </w:rPr>
-              <w:t>Class</w:t>
-            </w:r>
-            <w:proofErr w:type="spellEnd"/>
-            <w:r>
-              <w:rPr>
-                <w:b/>
-              </w:rPr>
-              <w:t xml:space="preserve"> </w:t>
+            <w:r>
+              <w:rPr>
+                <w:b/>
+              </w:rPr>
+              <w:t xml:space="preserve">Class </w:t>
             </w:r>
           </w:p>
         </w:tc>
@@ -2788,14 +2448,12 @@
                 <w:b/>
               </w:rPr>
             </w:pPr>
-            <w:proofErr w:type="spellStart"/>
             <w:r>
               <w:rPr>
                 <w:b/>
               </w:rPr>
               <w:t>Method</w:t>
             </w:r>
-            <w:proofErr w:type="spellEnd"/>
           </w:p>
         </w:tc>
         <w:tc>
@@ -2810,14 +2468,12 @@
                 <w:b/>
               </w:rPr>
             </w:pPr>
-            <w:proofErr w:type="spellStart"/>
             <w:r>
               <w:rPr>
                 <w:b/>
               </w:rPr>
               <w:t>Scenary</w:t>
             </w:r>
-            <w:proofErr w:type="spellEnd"/>
           </w:p>
         </w:tc>
         <w:tc>
@@ -2871,11 +2527,9 @@
             <w:vAlign w:val="center"/>
           </w:tcPr>
           <w:p>
-            <w:proofErr w:type="spellStart"/>
             <w:r>
               <w:t>GraphTest</w:t>
             </w:r>
-            <w:proofErr w:type="spellEnd"/>
           </w:p>
         </w:tc>
         <w:tc>
@@ -2887,15 +2541,13 @@
             <w:r>
               <w:t xml:space="preserve">+ </w:t>
             </w:r>
-            <w:proofErr w:type="spellStart"/>
             <w:r>
               <w:rPr>
                 <w:i/>
                 <w:iCs/>
               </w:rPr>
-              <w:t>depthFirstSearch</w:t>
-            </w:r>
-            <w:proofErr w:type="spellEnd"/>
+              <w:t>breathFirstSearch</w:t>
+            </w:r>
             <w:r>
               <w:rPr>
                 <w:i/>
@@ -2903,6 +2555,8 @@
               </w:rPr>
               <w:t xml:space="preserve"> </w:t>
             </w:r>
+            <w:bookmarkStart w:id="0" w:name="_GoBack"/>
+            <w:bookmarkEnd w:id="0"/>
             <w:r>
               <w:rPr>
                 <w:i/>
@@ -2924,11 +2578,9 @@
                 <w:u w:val="single"/>
               </w:rPr>
             </w:pPr>
-            <w:proofErr w:type="spellStart"/>
             <w:r>
               <w:t>Empty</w:t>
             </w:r>
-            <w:proofErr w:type="spellEnd"/>
           </w:p>
         </w:tc>
         <w:tc>
@@ -3011,21 +2663,7 @@
               <w:rPr>
                 <w:b/>
               </w:rPr>
-              <w:t xml:space="preserve"> </w:t>
-            </w:r>
-            <w:proofErr w:type="spellStart"/>
-            <w:r>
-              <w:rPr>
-                <w:b/>
-              </w:rPr>
-              <w:t>N°</w:t>
-            </w:r>
-            <w:proofErr w:type="spellEnd"/>
-            <w:r>
-              <w:rPr>
-                <w:b/>
-              </w:rPr>
-              <w:t xml:space="preserve"> </w:t>
+              <w:t xml:space="preserve"> N° </w:t>
             </w:r>
             <w:r>
               <w:rPr>
@@ -3091,19 +2729,11 @@
                 <w:b/>
               </w:rPr>
             </w:pPr>
-            <w:proofErr w:type="spellStart"/>
-            <w:r>
-              <w:rPr>
-                <w:b/>
-              </w:rPr>
-              <w:t>Class</w:t>
-            </w:r>
-            <w:proofErr w:type="spellEnd"/>
-            <w:r>
-              <w:rPr>
-                <w:b/>
-              </w:rPr>
-              <w:t xml:space="preserve"> </w:t>
+            <w:r>
+              <w:rPr>
+                <w:b/>
+              </w:rPr>
+              <w:t xml:space="preserve">Class </w:t>
             </w:r>
           </w:p>
         </w:tc>
@@ -3119,14 +2749,12 @@
                 <w:b/>
               </w:rPr>
             </w:pPr>
-            <w:proofErr w:type="spellStart"/>
             <w:r>
               <w:rPr>
                 <w:b/>
               </w:rPr>
               <w:t>Method</w:t>
             </w:r>
-            <w:proofErr w:type="spellEnd"/>
           </w:p>
         </w:tc>
         <w:tc>
@@ -3141,14 +2769,12 @@
                 <w:b/>
               </w:rPr>
             </w:pPr>
-            <w:proofErr w:type="spellStart"/>
             <w:r>
               <w:rPr>
                 <w:b/>
               </w:rPr>
               <w:t>Scenary</w:t>
             </w:r>
-            <w:proofErr w:type="spellEnd"/>
           </w:p>
         </w:tc>
         <w:tc>
@@ -3202,11 +2828,9 @@
             <w:vAlign w:val="center"/>
           </w:tcPr>
           <w:p>
-            <w:proofErr w:type="spellStart"/>
             <w:r>
               <w:t>GraphTest</w:t>
             </w:r>
-            <w:proofErr w:type="spellEnd"/>
           </w:p>
         </w:tc>
         <w:tc>
@@ -3218,27 +2842,18 @@
             <w:r>
               <w:t xml:space="preserve">+ </w:t>
             </w:r>
-            <w:proofErr w:type="spellStart"/>
             <w:r>
               <w:rPr>
                 <w:i/>
                 <w:iCs/>
               </w:rPr>
-              <w:t>dijkstra</w:t>
-            </w:r>
-            <w:proofErr w:type="spellEnd"/>
+              <w:t xml:space="preserve">dijkstra </w:t>
+            </w:r>
             <w:r>
               <w:rPr>
                 <w:i/>
                 <w:iCs/>
               </w:rPr>
-              <w:t xml:space="preserve"> </w:t>
-            </w:r>
-            <w:r>
-              <w:rPr>
-                <w:i/>
-                <w:iCs/>
-              </w:rPr>
               <w:t>()</w:t>
             </w:r>
           </w:p>
@@ -3255,11 +2870,9 @@
                 <w:u w:val="single"/>
               </w:rPr>
             </w:pPr>
-            <w:proofErr w:type="spellStart"/>
             <w:r>
               <w:t>Empty</w:t>
             </w:r>
-            <w:proofErr w:type="spellEnd"/>
           </w:p>
         </w:tc>
         <w:tc>
@@ -3369,21 +2982,7 @@
               <w:rPr>
                 <w:b/>
               </w:rPr>
-              <w:t xml:space="preserve"> </w:t>
-            </w:r>
-            <w:proofErr w:type="spellStart"/>
-            <w:r>
-              <w:rPr>
-                <w:b/>
-              </w:rPr>
-              <w:t>N°</w:t>
-            </w:r>
-            <w:proofErr w:type="spellEnd"/>
-            <w:r>
-              <w:rPr>
-                <w:b/>
-              </w:rPr>
-              <w:t xml:space="preserve"> </w:t>
+              <w:t xml:space="preserve"> N° </w:t>
             </w:r>
             <w:r>
               <w:rPr>
@@ -3449,19 +3048,11 @@
                 <w:b/>
               </w:rPr>
             </w:pPr>
-            <w:proofErr w:type="spellStart"/>
-            <w:r>
-              <w:rPr>
-                <w:b/>
-              </w:rPr>
-              <w:t>Class</w:t>
-            </w:r>
-            <w:proofErr w:type="spellEnd"/>
-            <w:r>
-              <w:rPr>
-                <w:b/>
-              </w:rPr>
-              <w:t xml:space="preserve"> </w:t>
+            <w:r>
+              <w:rPr>
+                <w:b/>
+              </w:rPr>
+              <w:t xml:space="preserve">Class </w:t>
             </w:r>
           </w:p>
         </w:tc>
@@ -3477,14 +3068,12 @@
                 <w:b/>
               </w:rPr>
             </w:pPr>
-            <w:proofErr w:type="spellStart"/>
             <w:r>
               <w:rPr>
                 <w:b/>
               </w:rPr>
               <w:t>Method</w:t>
             </w:r>
-            <w:proofErr w:type="spellEnd"/>
           </w:p>
         </w:tc>
         <w:tc>
@@ -3499,14 +3088,12 @@
                 <w:b/>
               </w:rPr>
             </w:pPr>
-            <w:proofErr w:type="spellStart"/>
             <w:r>
               <w:rPr>
                 <w:b/>
               </w:rPr>
               <w:t>Scenary</w:t>
             </w:r>
-            <w:proofErr w:type="spellEnd"/>
           </w:p>
         </w:tc>
         <w:tc>
@@ -3560,11 +3147,9 @@
             <w:vAlign w:val="center"/>
           </w:tcPr>
           <w:p>
-            <w:proofErr w:type="spellStart"/>
             <w:r>
               <w:t>GraphTest</w:t>
             </w:r>
-            <w:proofErr w:type="spellEnd"/>
           </w:p>
         </w:tc>
         <w:tc>
@@ -3576,27 +3161,18 @@
             <w:r>
               <w:t xml:space="preserve">+ </w:t>
             </w:r>
-            <w:proofErr w:type="spellStart"/>
             <w:r>
               <w:rPr>
                 <w:i/>
                 <w:iCs/>
               </w:rPr>
-              <w:t>dijkstra</w:t>
-            </w:r>
-            <w:proofErr w:type="spellEnd"/>
+              <w:t xml:space="preserve">dijkstra </w:t>
+            </w:r>
             <w:r>
               <w:rPr>
                 <w:i/>
                 <w:iCs/>
               </w:rPr>
-              <w:t xml:space="preserve"> </w:t>
-            </w:r>
-            <w:r>
-              <w:rPr>
-                <w:i/>
-                <w:iCs/>
-              </w:rPr>
               <w:t>()</w:t>
             </w:r>
           </w:p>
@@ -3613,11 +3189,9 @@
                 <w:u w:val="single"/>
               </w:rPr>
             </w:pPr>
-            <w:proofErr w:type="spellStart"/>
             <w:r>
               <w:t>Empty</w:t>
             </w:r>
-            <w:proofErr w:type="spellEnd"/>
           </w:p>
         </w:tc>
         <w:tc>
@@ -3647,13 +3221,7 @@
               <w:rPr>
                 <w:lang w:val="en-US"/>
               </w:rPr>
-              <w:t>F</w:t>
-            </w:r>
-            <w:r>
-              <w:rPr>
-                <w:lang w:val="en-US"/>
-              </w:rPr>
-              <w:t xml:space="preserve">ind the </w:t>
+              <w:t xml:space="preserve">Find the </w:t>
             </w:r>
             <w:r>
               <w:rPr>
@@ -3661,8 +3229,6 @@
               </w:rPr>
               <w:t>minimum</w:t>
             </w:r>
-            <w:bookmarkStart w:id="0" w:name="_GoBack"/>
-            <w:bookmarkEnd w:id="0"/>
             <w:r>
               <w:rPr>
                 <w:lang w:val="en-US"/>

</xml_diff>